<commit_message>
Modifs admin_user + NU
</commit_message>
<xml_diff>
--- a/Documentation technique/Notice Utilisateur.docx
+++ b/Documentation technique/Notice Utilisateur.docx
@@ -181,7 +181,7 @@
                         <w:sz w:val="44"/>
                         <w:szCs w:val="44"/>
                       </w:rPr>
-                      <w:t>Notice utilisateur – [Nom de l’application]</w:t>
+                      <w:t>Notice utilisateur – Commercial App</w:t>
                     </w:r>
                   </w:p>
                 </w:tc>
@@ -416,7 +416,7 @@
           <w:r>
             <w:fldChar w:fldCharType="separate"/>
           </w:r>
-          <w:hyperlink w:anchor="_Toc485322286" w:history="1">
+          <w:hyperlink w:anchor="_Toc485736052" w:history="1">
             <w:r>
               <w:rPr>
                 <w:rStyle w:val="Lienhypertexte"/>
@@ -458,7 +458,7 @@
                 <w:noProof/>
                 <w:webHidden/>
               </w:rPr>
-              <w:instrText xml:space="preserve"> PAGEREF _Toc485322286 \h </w:instrText>
+              <w:instrText xml:space="preserve"> PAGEREF _Toc485736052 \h </w:instrText>
             </w:r>
             <w:r>
               <w:rPr>
@@ -502,7 +502,7 @@
               <w:lang w:eastAsia="fr-FR"/>
             </w:rPr>
           </w:pPr>
-          <w:hyperlink w:anchor="_Toc485322287" w:history="1">
+          <w:hyperlink w:anchor="_Toc485736053" w:history="1">
             <w:r>
               <w:rPr>
                 <w:rStyle w:val="Lienhypertexte"/>
@@ -544,7 +544,7 @@
                 <w:noProof/>
                 <w:webHidden/>
               </w:rPr>
-              <w:instrText xml:space="preserve"> PAGEREF _Toc485322287 \h </w:instrText>
+              <w:instrText xml:space="preserve"> PAGEREF _Toc485736053 \h </w:instrText>
             </w:r>
             <w:r>
               <w:rPr>
@@ -588,7 +588,7 @@
               <w:lang w:eastAsia="fr-FR"/>
             </w:rPr>
           </w:pPr>
-          <w:hyperlink w:anchor="_Toc485322288" w:history="1">
+          <w:hyperlink w:anchor="_Toc485736054" w:history="1">
             <w:r>
               <w:rPr>
                 <w:rStyle w:val="Lienhypertexte"/>
@@ -630,7 +630,7 @@
                 <w:noProof/>
                 <w:webHidden/>
               </w:rPr>
-              <w:instrText xml:space="preserve"> PAGEREF _Toc485322288 \h </w:instrText>
+              <w:instrText xml:space="preserve"> PAGEREF _Toc485736054 \h </w:instrText>
             </w:r>
             <w:r>
               <w:rPr>
@@ -650,7 +650,7 @@
                 <w:noProof/>
                 <w:webHidden/>
               </w:rPr>
-              <w:t>2</w:t>
+              <w:t>3</w:t>
             </w:r>
             <w:r>
               <w:rPr>
@@ -674,7 +674,7 @@
               <w:lang w:eastAsia="fr-FR"/>
             </w:rPr>
           </w:pPr>
-          <w:hyperlink w:anchor="_Toc485322289" w:history="1">
+          <w:hyperlink w:anchor="_Toc485736055" w:history="1">
             <w:r>
               <w:rPr>
                 <w:rStyle w:val="Lienhypertexte"/>
@@ -716,7 +716,7 @@
                 <w:noProof/>
                 <w:webHidden/>
               </w:rPr>
-              <w:instrText xml:space="preserve"> PAGEREF _Toc485322289 \h </w:instrText>
+              <w:instrText xml:space="preserve"> PAGEREF _Toc485736055 \h </w:instrText>
             </w:r>
             <w:r>
               <w:rPr>
@@ -736,7 +736,7 @@
                 <w:noProof/>
                 <w:webHidden/>
               </w:rPr>
-              <w:t>2</w:t>
+              <w:t>5</w:t>
             </w:r>
             <w:r>
               <w:rPr>
@@ -760,7 +760,7 @@
               <w:lang w:eastAsia="fr-FR"/>
             </w:rPr>
           </w:pPr>
-          <w:hyperlink w:anchor="_Toc485322290" w:history="1">
+          <w:hyperlink w:anchor="_Toc485736056" w:history="1">
             <w:r>
               <w:rPr>
                 <w:rStyle w:val="Lienhypertexte"/>
@@ -802,7 +802,7 @@
                 <w:noProof/>
                 <w:webHidden/>
               </w:rPr>
-              <w:instrText xml:space="preserve"> PAGEREF _Toc485322290 \h </w:instrText>
+              <w:instrText xml:space="preserve"> PAGEREF _Toc485736056 \h </w:instrText>
             </w:r>
             <w:r>
               <w:rPr>
@@ -822,7 +822,179 @@
                 <w:noProof/>
                 <w:webHidden/>
               </w:rPr>
-              <w:t>3</w:t>
+              <w:t>5</w:t>
+            </w:r>
+            <w:r>
+              <w:rPr>
+                <w:noProof/>
+                <w:webHidden/>
+              </w:rPr>
+              <w:fldChar w:fldCharType="end"/>
+            </w:r>
+          </w:hyperlink>
+        </w:p>
+        <w:p>
+          <w:pPr>
+            <w:pStyle w:val="TM2"/>
+            <w:tabs>
+              <w:tab w:val="left" w:pos="660"/>
+              <w:tab w:val="right" w:leader="dot" w:pos="9062"/>
+            </w:tabs>
+            <w:rPr>
+              <w:rFonts w:eastAsiaTheme="minorEastAsia"/>
+              <w:noProof/>
+              <w:lang w:eastAsia="fr-FR"/>
+            </w:rPr>
+          </w:pPr>
+          <w:hyperlink w:anchor="_Toc485736057" w:history="1">
+            <w:r>
+              <w:rPr>
+                <w:rStyle w:val="Lienhypertexte"/>
+                <w:noProof/>
+              </w:rPr>
+              <w:t>5.</w:t>
+            </w:r>
+            <w:r>
+              <w:rPr>
+                <w:rFonts w:eastAsiaTheme="minorEastAsia"/>
+                <w:noProof/>
+                <w:lang w:eastAsia="fr-FR"/>
+              </w:rPr>
+              <w:tab/>
+            </w:r>
+            <w:r>
+              <w:rPr>
+                <w:rStyle w:val="Lienhypertexte"/>
+                <w:noProof/>
+              </w:rPr>
+              <w:t>GPS</w:t>
+            </w:r>
+            <w:r>
+              <w:rPr>
+                <w:noProof/>
+                <w:webHidden/>
+              </w:rPr>
+              <w:tab/>
+            </w:r>
+            <w:r>
+              <w:rPr>
+                <w:noProof/>
+                <w:webHidden/>
+              </w:rPr>
+              <w:fldChar w:fldCharType="begin"/>
+            </w:r>
+            <w:r>
+              <w:rPr>
+                <w:noProof/>
+                <w:webHidden/>
+              </w:rPr>
+              <w:instrText xml:space="preserve"> PAGEREF _Toc485736057 \h </w:instrText>
+            </w:r>
+            <w:r>
+              <w:rPr>
+                <w:noProof/>
+                <w:webHidden/>
+              </w:rPr>
+            </w:r>
+            <w:r>
+              <w:rPr>
+                <w:noProof/>
+                <w:webHidden/>
+              </w:rPr>
+              <w:fldChar w:fldCharType="separate"/>
+            </w:r>
+            <w:r>
+              <w:rPr>
+                <w:noProof/>
+                <w:webHidden/>
+              </w:rPr>
+              <w:t>5</w:t>
+            </w:r>
+            <w:r>
+              <w:rPr>
+                <w:noProof/>
+                <w:webHidden/>
+              </w:rPr>
+              <w:fldChar w:fldCharType="end"/>
+            </w:r>
+          </w:hyperlink>
+        </w:p>
+        <w:p>
+          <w:pPr>
+            <w:pStyle w:val="TM2"/>
+            <w:tabs>
+              <w:tab w:val="left" w:pos="660"/>
+              <w:tab w:val="right" w:leader="dot" w:pos="9062"/>
+            </w:tabs>
+            <w:rPr>
+              <w:rFonts w:eastAsiaTheme="minorEastAsia"/>
+              <w:noProof/>
+              <w:lang w:eastAsia="fr-FR"/>
+            </w:rPr>
+          </w:pPr>
+          <w:hyperlink w:anchor="_Toc485736058" w:history="1">
+            <w:r>
+              <w:rPr>
+                <w:rStyle w:val="Lienhypertexte"/>
+                <w:noProof/>
+              </w:rPr>
+              <w:t>6.</w:t>
+            </w:r>
+            <w:r>
+              <w:rPr>
+                <w:rFonts w:eastAsiaTheme="minorEastAsia"/>
+                <w:noProof/>
+                <w:lang w:eastAsia="fr-FR"/>
+              </w:rPr>
+              <w:tab/>
+            </w:r>
+            <w:r>
+              <w:rPr>
+                <w:rStyle w:val="Lienhypertexte"/>
+                <w:noProof/>
+              </w:rPr>
+              <w:t>Fonctions administrateur</w:t>
+            </w:r>
+            <w:r>
+              <w:rPr>
+                <w:noProof/>
+                <w:webHidden/>
+              </w:rPr>
+              <w:tab/>
+            </w:r>
+            <w:r>
+              <w:rPr>
+                <w:noProof/>
+                <w:webHidden/>
+              </w:rPr>
+              <w:fldChar w:fldCharType="begin"/>
+            </w:r>
+            <w:r>
+              <w:rPr>
+                <w:noProof/>
+                <w:webHidden/>
+              </w:rPr>
+              <w:instrText xml:space="preserve"> PAGEREF _Toc485736058 \h </w:instrText>
+            </w:r>
+            <w:r>
+              <w:rPr>
+                <w:noProof/>
+                <w:webHidden/>
+              </w:rPr>
+            </w:r>
+            <w:r>
+              <w:rPr>
+                <w:noProof/>
+                <w:webHidden/>
+              </w:rPr>
+              <w:fldChar w:fldCharType="separate"/>
+            </w:r>
+            <w:r>
+              <w:rPr>
+                <w:noProof/>
+                <w:webHidden/>
+              </w:rPr>
+              <w:t>6</w:t>
             </w:r>
             <w:r>
               <w:rPr>
@@ -846,7 +1018,7 @@
               <w:lang w:eastAsia="fr-FR"/>
             </w:rPr>
           </w:pPr>
-          <w:hyperlink w:anchor="_Toc485322291" w:history="1">
+          <w:hyperlink w:anchor="_Toc485736059" w:history="1">
             <w:r>
               <w:rPr>
                 <w:rStyle w:val="Lienhypertexte"/>
@@ -867,7 +1039,7 @@
                 <w:rStyle w:val="Lienhypertexte"/>
                 <w:noProof/>
               </w:rPr>
-              <w:t>L’application</w:t>
+              <w:t>L’application iOS</w:t>
             </w:r>
             <w:r>
               <w:rPr>
@@ -888,7 +1060,7 @@
                 <w:noProof/>
                 <w:webHidden/>
               </w:rPr>
-              <w:instrText xml:space="preserve"> PAGEREF _Toc485322291 \h </w:instrText>
+              <w:instrText xml:space="preserve"> PAGEREF _Toc485736059 \h </w:instrText>
             </w:r>
             <w:r>
               <w:rPr>
@@ -908,7 +1080,93 @@
                 <w:noProof/>
                 <w:webHidden/>
               </w:rPr>
-              <w:t>3</w:t>
+              <w:t>8</w:t>
+            </w:r>
+            <w:r>
+              <w:rPr>
+                <w:noProof/>
+                <w:webHidden/>
+              </w:rPr>
+              <w:fldChar w:fldCharType="end"/>
+            </w:r>
+          </w:hyperlink>
+        </w:p>
+        <w:p>
+          <w:pPr>
+            <w:pStyle w:val="TM1"/>
+            <w:tabs>
+              <w:tab w:val="left" w:pos="660"/>
+              <w:tab w:val="right" w:leader="dot" w:pos="9062"/>
+            </w:tabs>
+            <w:rPr>
+              <w:rFonts w:eastAsiaTheme="minorEastAsia"/>
+              <w:noProof/>
+              <w:lang w:eastAsia="fr-FR"/>
+            </w:rPr>
+          </w:pPr>
+          <w:hyperlink w:anchor="_Toc485736060" w:history="1">
+            <w:r>
+              <w:rPr>
+                <w:rStyle w:val="Lienhypertexte"/>
+                <w:noProof/>
+              </w:rPr>
+              <w:t>III.</w:t>
+            </w:r>
+            <w:r>
+              <w:rPr>
+                <w:rFonts w:eastAsiaTheme="minorEastAsia"/>
+                <w:noProof/>
+                <w:lang w:eastAsia="fr-FR"/>
+              </w:rPr>
+              <w:tab/>
+            </w:r>
+            <w:r>
+              <w:rPr>
+                <w:rStyle w:val="Lienhypertexte"/>
+                <w:noProof/>
+              </w:rPr>
+              <w:t>L’application Androïd</w:t>
+            </w:r>
+            <w:r>
+              <w:rPr>
+                <w:noProof/>
+                <w:webHidden/>
+              </w:rPr>
+              <w:tab/>
+            </w:r>
+            <w:r>
+              <w:rPr>
+                <w:noProof/>
+                <w:webHidden/>
+              </w:rPr>
+              <w:fldChar w:fldCharType="begin"/>
+            </w:r>
+            <w:r>
+              <w:rPr>
+                <w:noProof/>
+                <w:webHidden/>
+              </w:rPr>
+              <w:instrText xml:space="preserve"> PAGEREF _Toc485736060 \h </w:instrText>
+            </w:r>
+            <w:r>
+              <w:rPr>
+                <w:noProof/>
+                <w:webHidden/>
+              </w:rPr>
+            </w:r>
+            <w:r>
+              <w:rPr>
+                <w:noProof/>
+                <w:webHidden/>
+              </w:rPr>
+              <w:fldChar w:fldCharType="separate"/>
+            </w:r>
+            <w:r>
+              <w:rPr>
+                <w:noProof/>
+                <w:webHidden/>
+              </w:rPr>
+              <w:t>8</w:t>
             </w:r>
             <w:r>
               <w:rPr>
@@ -952,7 +1210,7 @@
           <w:numId w:val="5"/>
         </w:numPr>
       </w:pPr>
-      <w:bookmarkStart w:id="0" w:name="_Toc485322286"/>
+      <w:bookmarkStart w:id="0" w:name="_Toc485736052"/>
       <w:r>
         <w:lastRenderedPageBreak/>
         <w:t>Le site :</w:t>
@@ -967,7 +1225,7 @@
           <w:numId w:val="3"/>
         </w:numPr>
       </w:pPr>
-      <w:bookmarkStart w:id="1" w:name="_Toc485322287"/>
+      <w:bookmarkStart w:id="1" w:name="_Toc485736053"/>
       <w:r>
         <w:t>Connexion au site</w:t>
       </w:r>
@@ -980,60 +1238,91 @@
       </w:pPr>
     </w:p>
     <w:p>
+      <w:r>
+        <w:t xml:space="preserve">Le site est disponible à cette adresse : </w:t>
+      </w:r>
+      <w:r>
+        <w:t>https://commercial-app.tecknologiks.com/</w:t>
+      </w:r>
+    </w:p>
+    <w:p>
+      <w:r>
+        <w:t>Lorsque vous vous connectez au site à l’aide de vos identifiants (adresse mail et mot de passe), vous accédez à la page suivante :</w:t>
+      </w:r>
+    </w:p>
+    <w:p>
       <w:pPr>
         <w:pStyle w:val="Paragraphedeliste"/>
         <w:ind w:left="1440"/>
       </w:pPr>
-      <w:r>
-        <w:t xml:space="preserve">Le site est disponible à cette adresse : </w:t>
-      </w:r>
-      <w:r>
-        <w:t>https://commercial-app.tecknologiks.com/</w:t>
+    </w:p>
+    <w:p>
+      <w:r>
+        <w:rPr>
+          <w:noProof/>
+          <w:lang w:eastAsia="fr-FR"/>
+        </w:rPr>
+        <w:drawing>
+          <wp:inline distT="0" distB="0" distL="0" distR="0" wp14:anchorId="6DB7D0BA" wp14:editId="3FCF6043">
+            <wp:extent cx="5760720" cy="2447969"/>
+            <wp:effectExtent l="0" t="0" r="0" b="9525"/>
+            <wp:docPr id="4" name="Image 4"/>
+            <wp:cNvGraphicFramePr>
+              <a:graphicFrameLocks xmlns:a="http://schemas.openxmlformats.org/drawingml/2006/main" noChangeAspect="1"/>
+            </wp:cNvGraphicFramePr>
+            <a:graphic xmlns:a="http://schemas.openxmlformats.org/drawingml/2006/main">
+              <a:graphicData uri="http://schemas.openxmlformats.org/drawingml/2006/picture">
+                <pic:pic xmlns:pic="http://schemas.openxmlformats.org/drawingml/2006/picture">
+                  <pic:nvPicPr>
+                    <pic:cNvPr id="0" name=""/>
+                    <pic:cNvPicPr/>
+                  </pic:nvPicPr>
+                  <pic:blipFill>
+                    <a:blip r:embed="rId10"/>
+                    <a:stretch>
+                      <a:fillRect/>
+                    </a:stretch>
+                  </pic:blipFill>
+                  <pic:spPr>
+                    <a:xfrm>
+                      <a:off x="0" y="0"/>
+                      <a:ext cx="5760720" cy="2447969"/>
+                    </a:xfrm>
+                    <a:prstGeom prst="rect">
+                      <a:avLst/>
+                    </a:prstGeom>
+                  </pic:spPr>
+                </pic:pic>
+              </a:graphicData>
+            </a:graphic>
+          </wp:inline>
+        </w:drawing>
+      </w:r>
+    </w:p>
+    <w:p>
+      <w:r>
+        <w:t>Sur cette page vous trouverez l’ensemble des paramètres de votre compte, vous pouvez également accéder aux différents modules de recherche et consulter vos devis, vos commandes, vos factures...</w:t>
       </w:r>
     </w:p>
     <w:p>
       <w:pPr>
         <w:pStyle w:val="Paragraphedeliste"/>
-        <w:ind w:left="1440"/>
-      </w:pPr>
-      <w:r>
-        <w:t>Lorsque vous vous connectez au site à l’aide de vos identifiants (adresse mail et mot de passe), vous accédez à la page suivante :</w:t>
-      </w:r>
-    </w:p>
-    <w:p>
-      <w:pPr>
-        <w:pStyle w:val="Paragraphedeliste"/>
-        <w:ind w:left="1440"/>
-      </w:pPr>
-    </w:p>
-    <w:p>
-      <w:pPr>
-        <w:pStyle w:val="Paragraphedeliste"/>
-        <w:ind w:left="1440"/>
-      </w:pPr>
-      <w:r>
-        <w:t>[SCREEN ECRAN D’ACCEUIL]</w:t>
-      </w:r>
-    </w:p>
-    <w:p>
-      <w:pPr>
-        <w:pStyle w:val="Paragraphedeliste"/>
-        <w:ind w:left="1440"/>
-      </w:pPr>
-    </w:p>
-    <w:p>
-      <w:pPr>
-        <w:pStyle w:val="Paragraphedeliste"/>
-        <w:ind w:left="1440"/>
-      </w:pPr>
-      <w:r>
-        <w:t>Sur cette page vous trouverez l’ensemble des paramètres de votre compte, vous pouvez également accéder aux différents modules de recherche et consulter vos devis, vos commandes, vos factures...</w:t>
-      </w:r>
-    </w:p>
-    <w:p>
-      <w:pPr>
-        <w:pStyle w:val="Paragraphedeliste"/>
-      </w:pPr>
+      </w:pPr>
+    </w:p>
+    <w:p>
+      <w:pPr>
+        <w:rPr>
+          <w:rFonts w:asciiTheme="majorHAnsi" w:eastAsiaTheme="majorEastAsia" w:hAnsiTheme="majorHAnsi" w:cstheme="majorBidi"/>
+          <w:b/>
+          <w:bCs/>
+          <w:color w:val="4F81BD" w:themeColor="accent1"/>
+          <w:sz w:val="26"/>
+          <w:szCs w:val="26"/>
+        </w:rPr>
+      </w:pPr>
+      <w:r>
+        <w:br w:type="page"/>
+      </w:r>
     </w:p>
     <w:p>
       <w:pPr>
@@ -1043,8 +1332,9 @@
           <w:numId w:val="3"/>
         </w:numPr>
       </w:pPr>
-      <w:bookmarkStart w:id="2" w:name="_Toc485322288"/>
-      <w:r>
+      <w:bookmarkStart w:id="2" w:name="_Toc485736054"/>
+      <w:r>
+        <w:lastRenderedPageBreak/>
         <w:t>Articles</w:t>
       </w:r>
       <w:bookmarkEnd w:id="2"/>
@@ -1056,49 +1346,298 @@
       </w:pPr>
     </w:p>
     <w:p>
+      <w:r>
+        <w:t>La page d’accueil est la page ou se trouve la liste des articles :</w:t>
+      </w:r>
+    </w:p>
+    <w:p>
+      <w:r>
+        <w:rPr>
+          <w:noProof/>
+          <w:lang w:eastAsia="fr-FR"/>
+        </w:rPr>
+        <w:drawing>
+          <wp:inline distT="0" distB="0" distL="0" distR="0" wp14:anchorId="4EFCA367" wp14:editId="57B4CE6C">
+            <wp:extent cx="5760720" cy="2464505"/>
+            <wp:effectExtent l="0" t="0" r="0" b="0"/>
+            <wp:docPr id="8" name="Image 8"/>
+            <wp:cNvGraphicFramePr>
+              <a:graphicFrameLocks xmlns:a="http://schemas.openxmlformats.org/drawingml/2006/main" noChangeAspect="1"/>
+            </wp:cNvGraphicFramePr>
+            <a:graphic xmlns:a="http://schemas.openxmlformats.org/drawingml/2006/main">
+              <a:graphicData uri="http://schemas.openxmlformats.org/drawingml/2006/picture">
+                <pic:pic xmlns:pic="http://schemas.openxmlformats.org/drawingml/2006/picture">
+                  <pic:nvPicPr>
+                    <pic:cNvPr id="0" name=""/>
+                    <pic:cNvPicPr/>
+                  </pic:nvPicPr>
+                  <pic:blipFill>
+                    <a:blip r:embed="rId11"/>
+                    <a:stretch>
+                      <a:fillRect/>
+                    </a:stretch>
+                  </pic:blipFill>
+                  <pic:spPr>
+                    <a:xfrm>
+                      <a:off x="0" y="0"/>
+                      <a:ext cx="5760720" cy="2464505"/>
+                    </a:xfrm>
+                    <a:prstGeom prst="rect">
+                      <a:avLst/>
+                    </a:prstGeom>
+                  </pic:spPr>
+                </pic:pic>
+              </a:graphicData>
+            </a:graphic>
+          </wp:inline>
+        </w:drawing>
+      </w:r>
+    </w:p>
+    <w:p/>
+    <w:p>
+      <w:r>
+        <w:t>En cliquant sur un article, une page avec sa description s’ouvre.</w:t>
+      </w:r>
+    </w:p>
+    <w:p>
+      <w:r>
+        <w:t>[SCREEN DESCRIPTION ARTICLES]</w:t>
+      </w:r>
+    </w:p>
+    <w:p/>
+    <w:p>
       <w:pPr>
         <w:pStyle w:val="Paragraphedeliste"/>
-        <w:ind w:left="1440"/>
-      </w:pPr>
-      <w:r>
-        <w:t>En cliquant sur Articles, vous accéderez à cette page :</w:t>
-      </w:r>
-    </w:p>
-    <w:p>
-      <w:pPr>
-        <w:pStyle w:val="Paragraphedeliste"/>
-        <w:ind w:left="1440"/>
-      </w:pPr>
-    </w:p>
-    <w:p>
-      <w:pPr>
-        <w:pStyle w:val="Paragraphedeliste"/>
-        <w:ind w:left="1440"/>
-      </w:pPr>
-      <w:r>
-        <w:t>[Screen ARTICLE]</w:t>
-      </w:r>
-    </w:p>
-    <w:p>
-      <w:pPr>
-        <w:pStyle w:val="Paragraphedeliste"/>
-        <w:ind w:left="1440"/>
-      </w:pPr>
-    </w:p>
-    <w:p>
-      <w:pPr>
-        <w:pStyle w:val="Paragraphedeliste"/>
-        <w:ind w:left="1440"/>
-      </w:pPr>
-      <w:r>
-        <w:t>Ici, se trouve la liste des articles à vendre.</w:t>
-      </w:r>
-    </w:p>
-    <w:p>
-      <w:pPr>
-        <w:pStyle w:val="Paragraphedeliste"/>
-        <w:ind w:left="1440"/>
-      </w:pPr>
+        <w:numPr>
+          <w:ilvl w:val="0"/>
+          <w:numId w:val="9"/>
+        </w:numPr>
+      </w:pPr>
+      <w:r>
+        <w:t>Ajouter un article au panier :</w:t>
+      </w:r>
+    </w:p>
+    <w:p>
+      <w:r>
+        <w:rPr>
+          <w:noProof/>
+          <w:lang w:eastAsia="fr-FR"/>
+        </w:rPr>
+        <w:drawing>
+          <wp:inline distT="0" distB="0" distL="0" distR="0" wp14:anchorId="118C9DE3" wp14:editId="771C11CE">
+            <wp:extent cx="5760720" cy="213133"/>
+            <wp:effectExtent l="0" t="0" r="0" b="0"/>
+            <wp:docPr id="9" name="Image 9"/>
+            <wp:cNvGraphicFramePr>
+              <a:graphicFrameLocks xmlns:a="http://schemas.openxmlformats.org/drawingml/2006/main" noChangeAspect="1"/>
+            </wp:cNvGraphicFramePr>
+            <a:graphic xmlns:a="http://schemas.openxmlformats.org/drawingml/2006/main">
+              <a:graphicData uri="http://schemas.openxmlformats.org/drawingml/2006/picture">
+                <pic:pic xmlns:pic="http://schemas.openxmlformats.org/drawingml/2006/picture">
+                  <pic:nvPicPr>
+                    <pic:cNvPr id="0" name=""/>
+                    <pic:cNvPicPr/>
+                  </pic:nvPicPr>
+                  <pic:blipFill>
+                    <a:blip r:embed="rId12"/>
+                    <a:stretch>
+                      <a:fillRect/>
+                    </a:stretch>
+                  </pic:blipFill>
+                  <pic:spPr>
+                    <a:xfrm>
+                      <a:off x="0" y="0"/>
+                      <a:ext cx="5760720" cy="213133"/>
+                    </a:xfrm>
+                    <a:prstGeom prst="rect">
+                      <a:avLst/>
+                    </a:prstGeom>
+                  </pic:spPr>
+                </pic:pic>
+              </a:graphicData>
+            </a:graphic>
+          </wp:inline>
+        </w:drawing>
+      </w:r>
+    </w:p>
+    <w:p>
+      <w:r>
+        <w:t>Pour ajouter un article au panier, il suffit de cliquer sur le bouton vert « + ».</w:t>
+      </w:r>
+    </w:p>
+    <w:p>
+      <w:r>
+        <w:t>Il est également possible d’ajouter un article au panier depuis la page de description d’un produit :</w:t>
+      </w:r>
+    </w:p>
+    <w:p>
+      <w:r>
+        <w:rPr>
+          <w:noProof/>
+          <w:lang w:eastAsia="fr-FR"/>
+        </w:rPr>
+        <w:drawing>
+          <wp:inline distT="0" distB="0" distL="0" distR="0" wp14:anchorId="0C90C702" wp14:editId="180E486D">
+            <wp:extent cx="3781425" cy="2286000"/>
+            <wp:effectExtent l="0" t="0" r="9525" b="0"/>
+            <wp:docPr id="10" name="Image 10"/>
+            <wp:cNvGraphicFramePr>
+              <a:graphicFrameLocks xmlns:a="http://schemas.openxmlformats.org/drawingml/2006/main" noChangeAspect="1"/>
+            </wp:cNvGraphicFramePr>
+            <a:graphic xmlns:a="http://schemas.openxmlformats.org/drawingml/2006/main">
+              <a:graphicData uri="http://schemas.openxmlformats.org/drawingml/2006/picture">
+                <pic:pic xmlns:pic="http://schemas.openxmlformats.org/drawingml/2006/picture">
+                  <pic:nvPicPr>
+                    <pic:cNvPr id="0" name=""/>
+                    <pic:cNvPicPr/>
+                  </pic:nvPicPr>
+                  <pic:blipFill>
+                    <a:blip r:embed="rId13"/>
+                    <a:stretch>
+                      <a:fillRect/>
+                    </a:stretch>
+                  </pic:blipFill>
+                  <pic:spPr>
+                    <a:xfrm>
+                      <a:off x="0" y="0"/>
+                      <a:ext cx="3781425" cy="2286000"/>
+                    </a:xfrm>
+                    <a:prstGeom prst="rect">
+                      <a:avLst/>
+                    </a:prstGeom>
+                  </pic:spPr>
+                </pic:pic>
+              </a:graphicData>
+            </a:graphic>
+          </wp:inline>
+        </w:drawing>
+      </w:r>
+    </w:p>
+    <w:p>
+      <w:r>
+        <w:t>Il suffit de renseigner la quantité d’articles souhaité, et de cliquer sur ajouter.</w:t>
+      </w:r>
+    </w:p>
+    <w:p>
+      <w:r>
+        <w:lastRenderedPageBreak/>
+        <w:t>Peut-importe la manière dont vous ajoutez un produit au panier, vous verrez que votre panier s’est incrémenté :</w:t>
+      </w:r>
+    </w:p>
+    <w:p>
+      <w:r>
+        <w:rPr>
+          <w:noProof/>
+          <w:lang w:eastAsia="fr-FR"/>
+        </w:rPr>
+        <w:drawing>
+          <wp:inline distT="0" distB="0" distL="0" distR="0" wp14:anchorId="145FA70E" wp14:editId="5A184AFF">
+            <wp:extent cx="1038225" cy="504825"/>
+            <wp:effectExtent l="0" t="0" r="9525" b="9525"/>
+            <wp:docPr id="11" name="Image 11"/>
+            <wp:cNvGraphicFramePr>
+              <a:graphicFrameLocks xmlns:a="http://schemas.openxmlformats.org/drawingml/2006/main" noChangeAspect="1"/>
+            </wp:cNvGraphicFramePr>
+            <a:graphic xmlns:a="http://schemas.openxmlformats.org/drawingml/2006/main">
+              <a:graphicData uri="http://schemas.openxmlformats.org/drawingml/2006/picture">
+                <pic:pic xmlns:pic="http://schemas.openxmlformats.org/drawingml/2006/picture">
+                  <pic:nvPicPr>
+                    <pic:cNvPr id="0" name=""/>
+                    <pic:cNvPicPr/>
+                  </pic:nvPicPr>
+                  <pic:blipFill>
+                    <a:blip r:embed="rId14"/>
+                    <a:stretch>
+                      <a:fillRect/>
+                    </a:stretch>
+                  </pic:blipFill>
+                  <pic:spPr>
+                    <a:xfrm>
+                      <a:off x="0" y="0"/>
+                      <a:ext cx="1038225" cy="504825"/>
+                    </a:xfrm>
+                    <a:prstGeom prst="rect">
+                      <a:avLst/>
+                    </a:prstGeom>
+                  </pic:spPr>
+                </pic:pic>
+              </a:graphicData>
+            </a:graphic>
+          </wp:inline>
+        </w:drawing>
+      </w:r>
+    </w:p>
+    <w:p>
+      <w:r>
+        <w:t>Une fois ajouté au panier, vous retrouverez votre article dans celui-ci :</w:t>
+      </w:r>
+    </w:p>
+    <w:p>
+      <w:r>
+        <w:rPr>
+          <w:noProof/>
+          <w:lang w:eastAsia="fr-FR"/>
+        </w:rPr>
+        <w:drawing>
+          <wp:inline distT="0" distB="0" distL="0" distR="0" wp14:anchorId="6E18D37C" wp14:editId="58DC5FD2">
+            <wp:extent cx="5760720" cy="2109896"/>
+            <wp:effectExtent l="0" t="0" r="0" b="5080"/>
+            <wp:docPr id="12" name="Image 12"/>
+            <wp:cNvGraphicFramePr>
+              <a:graphicFrameLocks xmlns:a="http://schemas.openxmlformats.org/drawingml/2006/main" noChangeAspect="1"/>
+            </wp:cNvGraphicFramePr>
+            <a:graphic xmlns:a="http://schemas.openxmlformats.org/drawingml/2006/main">
+              <a:graphicData uri="http://schemas.openxmlformats.org/drawingml/2006/picture">
+                <pic:pic xmlns:pic="http://schemas.openxmlformats.org/drawingml/2006/picture">
+                  <pic:nvPicPr>
+                    <pic:cNvPr id="0" name=""/>
+                    <pic:cNvPicPr/>
+                  </pic:nvPicPr>
+                  <pic:blipFill>
+                    <a:blip r:embed="rId15"/>
+                    <a:stretch>
+                      <a:fillRect/>
+                    </a:stretch>
+                  </pic:blipFill>
+                  <pic:spPr>
+                    <a:xfrm>
+                      <a:off x="0" y="0"/>
+                      <a:ext cx="5760720" cy="2109896"/>
+                    </a:xfrm>
+                    <a:prstGeom prst="rect">
+                      <a:avLst/>
+                    </a:prstGeom>
+                  </pic:spPr>
+                </pic:pic>
+              </a:graphicData>
+            </a:graphic>
+          </wp:inline>
+        </w:drawing>
+      </w:r>
+    </w:p>
+    <w:p/>
+    <w:p>
+      <w:r>
+        <w:t>Si vous possédez un code promotionnel, c’est ici que vous devez le renseigner.</w:t>
+      </w:r>
+    </w:p>
+    <w:p>
+      <w:pPr>
+        <w:rPr>
+          <w:rFonts w:asciiTheme="majorHAnsi" w:eastAsiaTheme="majorEastAsia" w:hAnsiTheme="majorHAnsi" w:cstheme="majorBidi"/>
+          <w:b/>
+          <w:bCs/>
+          <w:color w:val="4F81BD" w:themeColor="accent1"/>
+          <w:sz w:val="26"/>
+          <w:szCs w:val="26"/>
+        </w:rPr>
+      </w:pPr>
+      <w:r>
+        <w:t>Ainsi, il sera pris en compte dans le calcul de votre facture.</w:t>
+      </w:r>
+      <w:r>
+        <w:br w:type="page"/>
+      </w:r>
     </w:p>
     <w:p>
       <w:pPr>
@@ -1108,8 +1647,9 @@
           <w:numId w:val="3"/>
         </w:numPr>
       </w:pPr>
-      <w:bookmarkStart w:id="3" w:name="_Toc485322289"/>
-      <w:r>
+      <w:bookmarkStart w:id="3" w:name="_Toc485736055"/>
+      <w:r>
+        <w:lastRenderedPageBreak/>
         <w:t>Devis</w:t>
       </w:r>
       <w:bookmarkEnd w:id="3"/>
@@ -1136,82 +1676,89 @@
       </w:pPr>
     </w:p>
     <w:p>
+      <w:r>
+        <w:rPr>
+          <w:noProof/>
+          <w:lang w:eastAsia="fr-FR"/>
+        </w:rPr>
+        <w:drawing>
+          <wp:inline distT="0" distB="0" distL="0" distR="0" wp14:anchorId="4B0BEE49" wp14:editId="23C1539E">
+            <wp:extent cx="5760720" cy="1033818"/>
+            <wp:effectExtent l="0" t="0" r="0" b="0"/>
+            <wp:docPr id="5" name="Image 5"/>
+            <wp:cNvGraphicFramePr>
+              <a:graphicFrameLocks xmlns:a="http://schemas.openxmlformats.org/drawingml/2006/main" noChangeAspect="1"/>
+            </wp:cNvGraphicFramePr>
+            <a:graphic xmlns:a="http://schemas.openxmlformats.org/drawingml/2006/main">
+              <a:graphicData uri="http://schemas.openxmlformats.org/drawingml/2006/picture">
+                <pic:pic xmlns:pic="http://schemas.openxmlformats.org/drawingml/2006/picture">
+                  <pic:nvPicPr>
+                    <pic:cNvPr id="0" name=""/>
+                    <pic:cNvPicPr/>
+                  </pic:nvPicPr>
+                  <pic:blipFill>
+                    <a:blip r:embed="rId16"/>
+                    <a:stretch>
+                      <a:fillRect/>
+                    </a:stretch>
+                  </pic:blipFill>
+                  <pic:spPr>
+                    <a:xfrm>
+                      <a:off x="0" y="0"/>
+                      <a:ext cx="5760720" cy="1033818"/>
+                    </a:xfrm>
+                    <a:prstGeom prst="rect">
+                      <a:avLst/>
+                    </a:prstGeom>
+                  </pic:spPr>
+                </pic:pic>
+              </a:graphicData>
+            </a:graphic>
+          </wp:inline>
+        </w:drawing>
+      </w:r>
+    </w:p>
+    <w:p>
       <w:pPr>
         <w:pStyle w:val="Paragraphedeliste"/>
         <w:ind w:left="1440"/>
       </w:pPr>
-      <w:r>
-        <w:t>[SCREEN DEVIS]</w:t>
-      </w:r>
-    </w:p>
-    <w:p>
-      <w:pPr>
-        <w:pStyle w:val="Paragraphedeliste"/>
-        <w:ind w:left="1440"/>
-      </w:pPr>
-    </w:p>
-    <w:p>
-      <w:pPr>
-        <w:pStyle w:val="Paragraphedeliste"/>
-        <w:ind w:left="1440"/>
-      </w:pPr>
-    </w:p>
-    <w:p>
-      <w:pPr>
-        <w:pStyle w:val="Paragraphedeliste"/>
-        <w:ind w:left="1440"/>
-      </w:pPr>
+    </w:p>
+    <w:p>
       <w:r>
         <w:t xml:space="preserve">Vous avez alors accès à la liste de vos devis validés et quatre options différentes vous sont accessibles en cliquant sur la référence de votre devis. </w:t>
       </w:r>
     </w:p>
     <w:p>
-      <w:pPr>
-        <w:pStyle w:val="Paragraphedeliste"/>
-        <w:ind w:left="1440"/>
-      </w:pPr>
       <w:r>
         <w:t xml:space="preserve">Ce bouton vous permet simplement de consulter vos devis. Une copie du devis en question s’affiche alors, vous avez la possibilité de l’imprimer. </w:t>
       </w:r>
     </w:p>
     <w:p>
-      <w:pPr>
-        <w:pStyle w:val="Paragraphedeliste"/>
-        <w:ind w:left="1440"/>
-      </w:pPr>
       <w:r>
         <w:t xml:space="preserve">Ce bouton vous permet de modifier les quantités souhaitées. Saisissez la nouvelle quantité puis cliquer sur «MAJ». </w:t>
       </w:r>
     </w:p>
     <w:p>
-      <w:pPr>
-        <w:pStyle w:val="Paragraphedeliste"/>
-        <w:ind w:left="1440"/>
-      </w:pPr>
       <w:r>
         <w:t>Ce bouton vous permet de passer l’intégralité de votre devis en commande. Ce bouton vous permet de supprimer un de vos devis. Par sécurité, la LDE conserve une trace de ces devis supprimés pendant quelques temps.</w:t>
       </w:r>
     </w:p>
-    <w:p>
-      <w:pPr>
-        <w:pStyle w:val="Paragraphedeliste"/>
-        <w:ind w:left="1440"/>
-      </w:pPr>
-    </w:p>
-    <w:p>
-      <w:pPr>
-        <w:pStyle w:val="Paragraphedeliste"/>
-        <w:ind w:left="1440"/>
-      </w:pPr>
-      <w:r>
-        <w:t xml:space="preserve">Une fois réalisé, le devis est généré. Un fichier .pdf est généré. </w:t>
-      </w:r>
-    </w:p>
-    <w:p>
-      <w:pPr>
-        <w:pStyle w:val="Paragraphedeliste"/>
-        <w:ind w:left="1440"/>
-      </w:pPr>
+    <w:p/>
+    <w:p>
+      <w:r>
+        <w:t>Une fois réalisé, le devis est généré. Un fichier .</w:t>
+      </w:r>
+      <w:proofErr w:type="spellStart"/>
+      <w:r>
+        <w:t>pdf</w:t>
+      </w:r>
+      <w:proofErr w:type="spellEnd"/>
+      <w:r>
+        <w:t xml:space="preserve"> est généré. </w:t>
+      </w:r>
+    </w:p>
+    <w:p>
       <w:r>
         <w:t>Par défaut, ce devis est téléchargé en local (soit sur le PC ou le mobile/tablette). Il est également possible de l’envoyer par email.</w:t>
       </w:r>
@@ -1224,34 +1771,19 @@
           <w:numId w:val="3"/>
         </w:numPr>
       </w:pPr>
-      <w:bookmarkStart w:id="4" w:name="_Toc485322290"/>
-      <w:r>
-        <w:lastRenderedPageBreak/>
+      <w:bookmarkStart w:id="4" w:name="_Toc485736056"/>
+      <w:r>
         <w:t>Factures</w:t>
       </w:r>
       <w:bookmarkEnd w:id="4"/>
     </w:p>
     <w:p/>
     <w:p>
-      <w:pPr>
-        <w:pStyle w:val="Paragraphedeliste"/>
-        <w:ind w:left="1440"/>
-      </w:pPr>
       <w:r>
         <w:t xml:space="preserve">Vous pouvez consulter et imprimer vos factures ainsi que suivre les colis expédiés sur la page «Facture» accessible la page d’accueil. </w:t>
       </w:r>
     </w:p>
     <w:p>
-      <w:pPr>
-        <w:pStyle w:val="Paragraphedeliste"/>
-        <w:ind w:left="1440"/>
-      </w:pPr>
-    </w:p>
-    <w:p>
-      <w:pPr>
-        <w:pStyle w:val="Paragraphedeliste"/>
-        <w:ind w:left="1440"/>
-      </w:pPr>
       <w:r>
         <w:t>Ainsi, si vous cliquez sur le bouton «Voir la facture», vous voyez apparaître un duplicata de la facture en question que vous pouvez imprimer.</w:t>
       </w:r>
@@ -1265,9 +1797,11 @@
           <w:numId w:val="3"/>
         </w:numPr>
       </w:pPr>
+      <w:bookmarkStart w:id="5" w:name="_Toc485736057"/>
       <w:r>
         <w:t>GPS</w:t>
       </w:r>
+      <w:bookmarkEnd w:id="5"/>
     </w:p>
     <w:p/>
     <w:p>
@@ -1275,7 +1809,6 @@
         <w:t>Un GPS permet au commercial de se déplacer</w:t>
       </w:r>
     </w:p>
-    <w:p/>
     <w:p>
       <w:pPr>
         <w:pStyle w:val="Titre2"/>
@@ -1284,9 +1817,12 @@
           <w:numId w:val="3"/>
         </w:numPr>
       </w:pPr>
-      <w:r>
+      <w:bookmarkStart w:id="6" w:name="_Toc485736058"/>
+      <w:r>
+        <w:lastRenderedPageBreak/>
         <w:t>Fonctions administrateur</w:t>
       </w:r>
+      <w:bookmarkEnd w:id="6"/>
     </w:p>
     <w:p/>
     <w:p>
@@ -1315,8 +1851,298 @@
         </w:numPr>
       </w:pPr>
       <w:r>
-        <w:t>Créer les comtes des utilisateurs</w:t>
-      </w:r>
+        <w:t>Gérer les comptes utilisateurs</w:t>
+      </w:r>
+    </w:p>
+    <w:p>
+      <w:pPr>
+        <w:pStyle w:val="Paragraphedeliste"/>
+      </w:pPr>
+    </w:p>
+    <w:p>
+      <w:pPr>
+        <w:pStyle w:val="Paragraphedeliste"/>
+      </w:pPr>
+      <w:r>
+        <w:rPr>
+          <w:noProof/>
+          <w:lang w:eastAsia="fr-FR"/>
+        </w:rPr>
+        <w:drawing>
+          <wp:inline distT="0" distB="0" distL="0" distR="0" wp14:anchorId="58ED7B83" wp14:editId="40F84B0F">
+            <wp:extent cx="5760720" cy="2885260"/>
+            <wp:effectExtent l="0" t="0" r="0" b="0"/>
+            <wp:docPr id="1" name="Image 1"/>
+            <wp:cNvGraphicFramePr>
+              <a:graphicFrameLocks xmlns:a="http://schemas.openxmlformats.org/drawingml/2006/main" noChangeAspect="1"/>
+            </wp:cNvGraphicFramePr>
+            <a:graphic xmlns:a="http://schemas.openxmlformats.org/drawingml/2006/main">
+              <a:graphicData uri="http://schemas.openxmlformats.org/drawingml/2006/picture">
+                <pic:pic xmlns:pic="http://schemas.openxmlformats.org/drawingml/2006/picture">
+                  <pic:nvPicPr>
+                    <pic:cNvPr id="0" name=""/>
+                    <pic:cNvPicPr/>
+                  </pic:nvPicPr>
+                  <pic:blipFill>
+                    <a:blip r:embed="rId17"/>
+                    <a:stretch>
+                      <a:fillRect/>
+                    </a:stretch>
+                  </pic:blipFill>
+                  <pic:spPr>
+                    <a:xfrm>
+                      <a:off x="0" y="0"/>
+                      <a:ext cx="5760720" cy="2885260"/>
+                    </a:xfrm>
+                    <a:prstGeom prst="rect">
+                      <a:avLst/>
+                    </a:prstGeom>
+                  </pic:spPr>
+                </pic:pic>
+              </a:graphicData>
+            </a:graphic>
+          </wp:inline>
+        </w:drawing>
+      </w:r>
+    </w:p>
+    <w:p>
+      <w:pPr>
+        <w:pStyle w:val="Paragraphedeliste"/>
+      </w:pPr>
+    </w:p>
+    <w:p>
+      <w:pPr>
+        <w:pStyle w:val="Paragraphedeliste"/>
+      </w:pPr>
+      <w:r>
+        <w:t>C’est ici que l’administrateur peut créer, modifier ou supprimer un compte utilisateur.</w:t>
+      </w:r>
+    </w:p>
+    <w:p/>
+    <w:p>
+      <w:pPr>
+        <w:pStyle w:val="Paragraphedeliste"/>
+        <w:numPr>
+          <w:ilvl w:val="0"/>
+          <w:numId w:val="7"/>
+        </w:numPr>
+      </w:pPr>
+      <w:r>
+        <w:t>Pour créer un compte :</w:t>
+      </w:r>
+    </w:p>
+    <w:p>
+      <w:pPr>
+        <w:pStyle w:val="Paragraphedeliste"/>
+      </w:pPr>
+    </w:p>
+    <w:p>
+      <w:pPr>
+        <w:pStyle w:val="Paragraphedeliste"/>
+      </w:pPr>
+      <w:r>
+        <w:rPr>
+          <w:noProof/>
+          <w:lang w:eastAsia="fr-FR"/>
+        </w:rPr>
+        <w:drawing>
+          <wp:inline distT="0" distB="0" distL="0" distR="0" wp14:anchorId="40DA2202" wp14:editId="361755EB">
+            <wp:extent cx="4572000" cy="1413606"/>
+            <wp:effectExtent l="0" t="0" r="0" b="0"/>
+            <wp:docPr id="2" name="Image 2"/>
+            <wp:cNvGraphicFramePr>
+              <a:graphicFrameLocks xmlns:a="http://schemas.openxmlformats.org/drawingml/2006/main" noChangeAspect="1"/>
+            </wp:cNvGraphicFramePr>
+            <a:graphic xmlns:a="http://schemas.openxmlformats.org/drawingml/2006/main">
+              <a:graphicData uri="http://schemas.openxmlformats.org/drawingml/2006/picture">
+                <pic:pic xmlns:pic="http://schemas.openxmlformats.org/drawingml/2006/picture">
+                  <pic:nvPicPr>
+                    <pic:cNvPr id="0" name=""/>
+                    <pic:cNvPicPr/>
+                  </pic:nvPicPr>
+                  <pic:blipFill>
+                    <a:blip r:embed="rId18"/>
+                    <a:stretch>
+                      <a:fillRect/>
+                    </a:stretch>
+                  </pic:blipFill>
+                  <pic:spPr>
+                    <a:xfrm>
+                      <a:off x="0" y="0"/>
+                      <a:ext cx="4572000" cy="1413606"/>
+                    </a:xfrm>
+                    <a:prstGeom prst="rect">
+                      <a:avLst/>
+                    </a:prstGeom>
+                  </pic:spPr>
+                </pic:pic>
+              </a:graphicData>
+            </a:graphic>
+          </wp:inline>
+        </w:drawing>
+      </w:r>
+      <w:r>
+        <w:t xml:space="preserve"> </w:t>
+      </w:r>
+    </w:p>
+    <w:p>
+      <w:pPr>
+        <w:pStyle w:val="Paragraphedeliste"/>
+      </w:pPr>
+      <w:r>
+        <w:t>Il suffit d’entrer un login et un mot de passe puis cliquer sur « Ajouter ».</w:t>
+      </w:r>
+    </w:p>
+    <w:p>
+      <w:pPr>
+        <w:pStyle w:val="Paragraphedeliste"/>
+      </w:pPr>
+      <w:r>
+        <w:t>Si vous activez le bouton « Administrateur », le compte créé aura un profil d’administrateur.</w:t>
+      </w:r>
+    </w:p>
+    <w:p>
+      <w:pPr>
+        <w:pStyle w:val="Paragraphedeliste"/>
+      </w:pPr>
+    </w:p>
+    <w:p>
+      <w:pPr>
+        <w:pStyle w:val="Paragraphedeliste"/>
+        <w:ind w:left="1080"/>
+      </w:pPr>
+    </w:p>
+    <w:p>
+      <w:r>
+        <w:br w:type="page"/>
+      </w:r>
+    </w:p>
+    <w:p>
+      <w:pPr>
+        <w:pStyle w:val="Paragraphedeliste"/>
+        <w:numPr>
+          <w:ilvl w:val="0"/>
+          <w:numId w:val="7"/>
+        </w:numPr>
+      </w:pPr>
+      <w:r>
+        <w:lastRenderedPageBreak/>
+        <w:t>Modifier un compte :</w:t>
+      </w:r>
+    </w:p>
+    <w:p>
+      <w:pPr>
+        <w:pStyle w:val="Paragraphedeliste"/>
+        <w:ind w:left="1080"/>
+      </w:pPr>
+    </w:p>
+    <w:p>
+      <w:pPr>
+        <w:pStyle w:val="Paragraphedeliste"/>
+        <w:ind w:left="1080"/>
+      </w:pPr>
+      <w:r>
+        <w:rPr>
+          <w:noProof/>
+          <w:lang w:eastAsia="fr-FR"/>
+        </w:rPr>
+        <w:drawing>
+          <wp:inline distT="0" distB="0" distL="0" distR="0" wp14:anchorId="266FEFBA" wp14:editId="22D9762D">
+            <wp:extent cx="3312064" cy="4295774"/>
+            <wp:effectExtent l="0" t="0" r="3175" b="0"/>
+            <wp:docPr id="3" name="Image 3"/>
+            <wp:cNvGraphicFramePr>
+              <a:graphicFrameLocks xmlns:a="http://schemas.openxmlformats.org/drawingml/2006/main" noChangeAspect="1"/>
+            </wp:cNvGraphicFramePr>
+            <a:graphic xmlns:a="http://schemas.openxmlformats.org/drawingml/2006/main">
+              <a:graphicData uri="http://schemas.openxmlformats.org/drawingml/2006/picture">
+                <pic:pic xmlns:pic="http://schemas.openxmlformats.org/drawingml/2006/picture">
+                  <pic:nvPicPr>
+                    <pic:cNvPr id="0" name=""/>
+                    <pic:cNvPicPr/>
+                  </pic:nvPicPr>
+                  <pic:blipFill>
+                    <a:blip r:embed="rId19"/>
+                    <a:stretch>
+                      <a:fillRect/>
+                    </a:stretch>
+                  </pic:blipFill>
+                  <pic:spPr>
+                    <a:xfrm>
+                      <a:off x="0" y="0"/>
+                      <a:ext cx="3312064" cy="4295774"/>
+                    </a:xfrm>
+                    <a:prstGeom prst="rect">
+                      <a:avLst/>
+                    </a:prstGeom>
+                  </pic:spPr>
+                </pic:pic>
+              </a:graphicData>
+            </a:graphic>
+          </wp:inline>
+        </w:drawing>
+      </w:r>
+    </w:p>
+    <w:p>
+      <w:pPr>
+        <w:pStyle w:val="Paragraphedeliste"/>
+        <w:ind w:left="1080"/>
+      </w:pPr>
+    </w:p>
+    <w:p>
+      <w:pPr>
+        <w:pStyle w:val="Paragraphedeliste"/>
+        <w:ind w:left="1080"/>
+      </w:pPr>
+      <w:r>
+        <w:t xml:space="preserve">Pour modifier le mot de passe d’un compte utilisateur, il suffit de cliquer sur le bouton « Modifier » en face du compte à modifier. </w:t>
+      </w:r>
+    </w:p>
+    <w:p>
+      <w:pPr>
+        <w:pStyle w:val="Paragraphedeliste"/>
+        <w:ind w:left="1080"/>
+      </w:pPr>
+      <w:r>
+        <w:t>Une fenêtre s’ouvre, il suffit d’entrer le nouveau mot de passe à définir pour le compte et cliquer sur « OK ».</w:t>
+      </w:r>
+    </w:p>
+    <w:p>
+      <w:pPr>
+        <w:pStyle w:val="Paragraphedeliste"/>
+        <w:ind w:left="1080"/>
+      </w:pPr>
+    </w:p>
+    <w:p>
+      <w:pPr>
+        <w:pStyle w:val="Paragraphedeliste"/>
+        <w:ind w:left="1080"/>
+      </w:pPr>
+    </w:p>
+    <w:p>
+      <w:pPr>
+        <w:pStyle w:val="Paragraphedeliste"/>
+        <w:ind w:left="1080"/>
+      </w:pPr>
+    </w:p>
+    <w:p>
+      <w:pPr>
+        <w:pStyle w:val="Paragraphedeliste"/>
+        <w:ind w:left="1080"/>
+      </w:pPr>
+      <w:r>
+        <w:t>Pour modifier le type du compte utilisateur, il suffit de switcher le bouton « Administrateur » en face du compte à modifier. Lorsque que le bouton est bleu, le compte associé est administrateur. Lorsqu’il est gris, le compte associé est un simple utilisateur.</w:t>
+      </w:r>
+    </w:p>
+    <w:p>
+      <w:pPr>
+        <w:pStyle w:val="Paragraphedeliste"/>
+      </w:pPr>
+    </w:p>
+    <w:p>
+      <w:pPr>
+        <w:pStyle w:val="Paragraphedeliste"/>
+      </w:pPr>
     </w:p>
     <w:p>
       <w:pPr>
@@ -1327,8 +2153,13 @@
         </w:numPr>
       </w:pPr>
       <w:r>
-        <w:t>Gérer les comptes utilisateurs</w:t>
-      </w:r>
+        <w:t>Gérer les codes promotionnels</w:t>
+      </w:r>
+    </w:p>
+    <w:p>
+      <w:pPr>
+        <w:pStyle w:val="Paragraphedeliste"/>
+      </w:pPr>
     </w:p>
     <w:p>
       <w:pPr>
@@ -1339,22 +2170,25 @@
         </w:numPr>
       </w:pPr>
       <w:r>
-        <w:t>Gérer les codes promotionnels</w:t>
-      </w:r>
-    </w:p>
-    <w:p>
-      <w:pPr>
-        <w:pStyle w:val="Paragraphedeliste"/>
-        <w:numPr>
-          <w:ilvl w:val="0"/>
-          <w:numId w:val="6"/>
-        </w:numPr>
-      </w:pPr>
-      <w:r>
         <w:t>Gérer les articles</w:t>
       </w:r>
-      <w:bookmarkStart w:id="5" w:name="_GoBack"/>
-      <w:bookmarkEnd w:id="5"/>
+    </w:p>
+    <w:p>
+      <w:pPr>
+        <w:rPr>
+          <w:rFonts w:asciiTheme="majorHAnsi" w:eastAsiaTheme="majorEastAsia" w:hAnsiTheme="majorHAnsi" w:cstheme="majorBidi"/>
+          <w:b/>
+          <w:bCs/>
+          <w:color w:val="365F91" w:themeColor="accent1" w:themeShade="BF"/>
+          <w:sz w:val="28"/>
+          <w:szCs w:val="28"/>
+        </w:rPr>
+      </w:pPr>
+      <w:r>
+        <w:br w:type="page"/>
+      </w:r>
+      <w:bookmarkStart w:id="7" w:name="_GoBack"/>
+      <w:bookmarkEnd w:id="7"/>
     </w:p>
     <w:p>
       <w:pPr>
@@ -1364,11 +2198,40 @@
           <w:numId w:val="5"/>
         </w:numPr>
       </w:pPr>
-      <w:bookmarkStart w:id="6" w:name="_Toc485322291"/>
-      <w:r>
+      <w:bookmarkStart w:id="8" w:name="_Toc485736059"/>
+      <w:r>
+        <w:lastRenderedPageBreak/>
         <w:t>L’application</w:t>
       </w:r>
-      <w:bookmarkEnd w:id="6"/>
+      <w:r>
+        <w:t xml:space="preserve"> </w:t>
+      </w:r>
+      <w:proofErr w:type="spellStart"/>
+      <w:r>
+        <w:t>iOS</w:t>
+      </w:r>
+      <w:bookmarkEnd w:id="8"/>
+      <w:proofErr w:type="spellEnd"/>
+    </w:p>
+    <w:p/>
+    <w:p>
+      <w:pPr>
+        <w:pStyle w:val="Titre1"/>
+        <w:numPr>
+          <w:ilvl w:val="0"/>
+          <w:numId w:val="5"/>
+        </w:numPr>
+      </w:pPr>
+      <w:bookmarkStart w:id="9" w:name="_Toc485736060"/>
+      <w:r>
+        <w:t xml:space="preserve">L’application </w:t>
+      </w:r>
+      <w:proofErr w:type="spellStart"/>
+      <w:r>
+        <w:t>Androïd</w:t>
+      </w:r>
+      <w:bookmarkEnd w:id="9"/>
+      <w:proofErr w:type="spellEnd"/>
     </w:p>
     <w:p>
       <w:pPr>
@@ -1381,6 +2244,7 @@
       </w:pPr>
     </w:p>
     <w:sectPr>
+      <w:footerReference w:type="default" r:id="rId20"/>
       <w:pgSz w:w="11906" w:h="16838"/>
       <w:pgMar w:top="1417" w:right="1417" w:bottom="1417" w:left="1417" w:header="708" w:footer="708" w:gutter="0"/>
       <w:pgNumType w:start="0"/>
@@ -1417,6 +2281,134 @@
 </w:endnotes>
 </file>
 
+<file path=word/footer1.xml><?xml version="1.0" encoding="utf-8"?>
+<w:ftr xmlns:wpc="http://schemas.microsoft.com/office/word/2010/wordprocessingCanvas" xmlns:mc="http://schemas.openxmlformats.org/markup-compatibility/2006" xmlns:o="urn:schemas-microsoft-com:office:office" xmlns:r="http://schemas.openxmlformats.org/officeDocument/2006/relationships" xmlns:m="http://schemas.openxmlformats.org/officeDocument/2006/math" xmlns:v="urn:schemas-microsoft-com:vml" xmlns:wp14="http://schemas.microsoft.com/office/word/2010/wordprocessingDrawing" xmlns:wp="http://schemas.openxmlformats.org/drawingml/2006/wordprocessingDrawing" xmlns:w10="urn:schemas-microsoft-com:office:word" xmlns:w="http://schemas.openxmlformats.org/wordprocessingml/2006/main" xmlns:w14="http://schemas.microsoft.com/office/word/2010/wordml" xmlns:wpg="http://schemas.microsoft.com/office/word/2010/wordprocessingGroup" xmlns:wpi="http://schemas.microsoft.com/office/word/2010/wordprocessingInk" xmlns:wne="http://schemas.microsoft.com/office/word/2006/wordml" xmlns:wps="http://schemas.microsoft.com/office/word/2010/wordprocessingShape" mc:Ignorable="w14 wp14">
+  <w:sdt>
+    <w:sdtPr>
+      <w:id w:val="-925419038"/>
+      <w:docPartObj>
+        <w:docPartGallery w:val="Page Numbers (Bottom of Page)"/>
+        <w:docPartUnique/>
+      </w:docPartObj>
+    </w:sdtPr>
+    <w:sdtContent>
+      <w:sdt>
+        <w:sdtPr>
+          <w:id w:val="860082579"/>
+          <w:docPartObj>
+            <w:docPartGallery w:val="Page Numbers (Top of Page)"/>
+            <w:docPartUnique/>
+          </w:docPartObj>
+        </w:sdtPr>
+        <w:sdtContent>
+          <w:p>
+            <w:pPr>
+              <w:pStyle w:val="Pieddepage"/>
+              <w:jc w:val="right"/>
+            </w:pPr>
+            <w:r>
+              <w:t xml:space="preserve">Page </w:t>
+            </w:r>
+            <w:r>
+              <w:rPr>
+                <w:b/>
+                <w:bCs/>
+                <w:sz w:val="24"/>
+                <w:szCs w:val="24"/>
+              </w:rPr>
+              <w:fldChar w:fldCharType="begin"/>
+            </w:r>
+            <w:r>
+              <w:rPr>
+                <w:b/>
+                <w:bCs/>
+              </w:rPr>
+              <w:instrText>PAGE</w:instrText>
+            </w:r>
+            <w:r>
+              <w:rPr>
+                <w:b/>
+                <w:bCs/>
+                <w:sz w:val="24"/>
+                <w:szCs w:val="24"/>
+              </w:rPr>
+              <w:fldChar w:fldCharType="separate"/>
+            </w:r>
+            <w:r>
+              <w:rPr>
+                <w:b/>
+                <w:bCs/>
+                <w:noProof/>
+              </w:rPr>
+              <w:t>8</w:t>
+            </w:r>
+            <w:r>
+              <w:rPr>
+                <w:b/>
+                <w:bCs/>
+                <w:sz w:val="24"/>
+                <w:szCs w:val="24"/>
+              </w:rPr>
+              <w:fldChar w:fldCharType="end"/>
+            </w:r>
+            <w:r>
+              <w:t xml:space="preserve"> sur </w:t>
+            </w:r>
+            <w:r>
+              <w:rPr>
+                <w:b/>
+                <w:bCs/>
+                <w:sz w:val="24"/>
+                <w:szCs w:val="24"/>
+              </w:rPr>
+              <w:fldChar w:fldCharType="begin"/>
+            </w:r>
+            <w:r>
+              <w:rPr>
+                <w:b/>
+                <w:bCs/>
+              </w:rPr>
+              <w:instrText>NUMPAGES</w:instrText>
+            </w:r>
+            <w:r>
+              <w:rPr>
+                <w:b/>
+                <w:bCs/>
+                <w:sz w:val="24"/>
+                <w:szCs w:val="24"/>
+              </w:rPr>
+              <w:fldChar w:fldCharType="separate"/>
+            </w:r>
+            <w:r>
+              <w:rPr>
+                <w:b/>
+                <w:bCs/>
+                <w:noProof/>
+              </w:rPr>
+              <w:t>8</w:t>
+            </w:r>
+            <w:r>
+              <w:rPr>
+                <w:b/>
+                <w:bCs/>
+                <w:sz w:val="24"/>
+                <w:szCs w:val="24"/>
+              </w:rPr>
+              <w:fldChar w:fldCharType="end"/>
+            </w:r>
+          </w:p>
+        </w:sdtContent>
+      </w:sdt>
+    </w:sdtContent>
+  </w:sdt>
+  <w:p>
+    <w:pPr>
+      <w:pStyle w:val="Pieddepage"/>
+    </w:pPr>
+  </w:p>
+</w:ftr>
+</file>
+
 <file path=word/footnotes.xml><?xml version="1.0" encoding="utf-8"?>
 <w:footnotes xmlns:wpc="http://schemas.microsoft.com/office/word/2010/wordprocessingCanvas" xmlns:mc="http://schemas.openxmlformats.org/markup-compatibility/2006" xmlns:o="urn:schemas-microsoft-com:office:office" xmlns:r="http://schemas.openxmlformats.org/officeDocument/2006/relationships" xmlns:m="http://schemas.openxmlformats.org/officeDocument/2006/math" xmlns:v="urn:schemas-microsoft-com:vml" xmlns:wp14="http://schemas.microsoft.com/office/word/2010/wordprocessingDrawing" xmlns:wp="http://schemas.openxmlformats.org/drawingml/2006/wordprocessingDrawing" xmlns:w10="urn:schemas-microsoft-com:office:word" xmlns:w="http://schemas.openxmlformats.org/wordprocessingml/2006/main" xmlns:w14="http://schemas.microsoft.com/office/word/2010/wordml" xmlns:wpg="http://schemas.microsoft.com/office/word/2010/wordprocessingGroup" xmlns:wpi="http://schemas.microsoft.com/office/word/2010/wordprocessingInk" xmlns:wne="http://schemas.microsoft.com/office/word/2006/wordml" xmlns:wps="http://schemas.microsoft.com/office/word/2010/wordprocessingShape" mc:Ignorable="w14 wp14">
   <w:footnote w:type="separator" w:id="-1">
@@ -1445,6 +2437,118 @@
 <file path=word/numbering.xml><?xml version="1.0" encoding="utf-8"?>
 <w:numbering xmlns:wpc="http://schemas.microsoft.com/office/word/2010/wordprocessingCanvas" xmlns:mc="http://schemas.openxmlformats.org/markup-compatibility/2006" xmlns:o="urn:schemas-microsoft-com:office:office" xmlns:r="http://schemas.openxmlformats.org/officeDocument/2006/relationships" xmlns:m="http://schemas.openxmlformats.org/officeDocument/2006/math" xmlns:v="urn:schemas-microsoft-com:vml" xmlns:wp14="http://schemas.microsoft.com/office/word/2010/wordprocessingDrawing" xmlns:wp="http://schemas.openxmlformats.org/drawingml/2006/wordprocessingDrawing" xmlns:w10="urn:schemas-microsoft-com:office:word" xmlns:w="http://schemas.openxmlformats.org/wordprocessingml/2006/main" xmlns:w14="http://schemas.microsoft.com/office/word/2010/wordml" xmlns:wpg="http://schemas.microsoft.com/office/word/2010/wordprocessingGroup" xmlns:wpi="http://schemas.microsoft.com/office/word/2010/wordprocessingInk" xmlns:wne="http://schemas.microsoft.com/office/word/2006/wordml" xmlns:wps="http://schemas.microsoft.com/office/word/2010/wordprocessingShape" mc:Ignorable="w14 wp14">
   <w:abstractNum w:abstractNumId="0">
+    <w:nsid w:val="1BB762DB"/>
+    <w:multiLevelType w:val="hybridMultilevel"/>
+    <w:tmpl w:val="51080414"/>
+    <w:lvl w:ilvl="0" w:tplc="8CBC89E4">
+      <w:numFmt w:val="bullet"/>
+      <w:lvlText w:val="-"/>
+      <w:lvlJc w:val="left"/>
+      <w:pPr>
+        <w:ind w:left="1080" w:hanging="360"/>
+      </w:pPr>
+      <w:rPr>
+        <w:rFonts w:ascii="Calibri" w:eastAsiaTheme="minorHAnsi" w:hAnsi="Calibri" w:cs="Calibri" w:hint="default"/>
+      </w:rPr>
+    </w:lvl>
+    <w:lvl w:ilvl="1" w:tplc="040C0003" w:tentative="1">
+      <w:start w:val="1"/>
+      <w:numFmt w:val="bullet"/>
+      <w:lvlText w:val="o"/>
+      <w:lvlJc w:val="left"/>
+      <w:pPr>
+        <w:ind w:left="1800" w:hanging="360"/>
+      </w:pPr>
+      <w:rPr>
+        <w:rFonts w:ascii="Courier New" w:hAnsi="Courier New" w:cs="Courier New" w:hint="default"/>
+      </w:rPr>
+    </w:lvl>
+    <w:lvl w:ilvl="2" w:tplc="040C0005" w:tentative="1">
+      <w:start w:val="1"/>
+      <w:numFmt w:val="bullet"/>
+      <w:lvlText w:val=""/>
+      <w:lvlJc w:val="left"/>
+      <w:pPr>
+        <w:ind w:left="2520" w:hanging="360"/>
+      </w:pPr>
+      <w:rPr>
+        <w:rFonts w:ascii="Wingdings" w:hAnsi="Wingdings" w:hint="default"/>
+      </w:rPr>
+    </w:lvl>
+    <w:lvl w:ilvl="3" w:tplc="040C0001" w:tentative="1">
+      <w:start w:val="1"/>
+      <w:numFmt w:val="bullet"/>
+      <w:lvlText w:val=""/>
+      <w:lvlJc w:val="left"/>
+      <w:pPr>
+        <w:ind w:left="3240" w:hanging="360"/>
+      </w:pPr>
+      <w:rPr>
+        <w:rFonts w:ascii="Symbol" w:hAnsi="Symbol" w:hint="default"/>
+      </w:rPr>
+    </w:lvl>
+    <w:lvl w:ilvl="4" w:tplc="040C0003" w:tentative="1">
+      <w:start w:val="1"/>
+      <w:numFmt w:val="bullet"/>
+      <w:lvlText w:val="o"/>
+      <w:lvlJc w:val="left"/>
+      <w:pPr>
+        <w:ind w:left="3960" w:hanging="360"/>
+      </w:pPr>
+      <w:rPr>
+        <w:rFonts w:ascii="Courier New" w:hAnsi="Courier New" w:cs="Courier New" w:hint="default"/>
+      </w:rPr>
+    </w:lvl>
+    <w:lvl w:ilvl="5" w:tplc="040C0005" w:tentative="1">
+      <w:start w:val="1"/>
+      <w:numFmt w:val="bullet"/>
+      <w:lvlText w:val=""/>
+      <w:lvlJc w:val="left"/>
+      <w:pPr>
+        <w:ind w:left="4680" w:hanging="360"/>
+      </w:pPr>
+      <w:rPr>
+        <w:rFonts w:ascii="Wingdings" w:hAnsi="Wingdings" w:hint="default"/>
+      </w:rPr>
+    </w:lvl>
+    <w:lvl w:ilvl="6" w:tplc="040C0001" w:tentative="1">
+      <w:start w:val="1"/>
+      <w:numFmt w:val="bullet"/>
+      <w:lvlText w:val=""/>
+      <w:lvlJc w:val="left"/>
+      <w:pPr>
+        <w:ind w:left="5400" w:hanging="360"/>
+      </w:pPr>
+      <w:rPr>
+        <w:rFonts w:ascii="Symbol" w:hAnsi="Symbol" w:hint="default"/>
+      </w:rPr>
+    </w:lvl>
+    <w:lvl w:ilvl="7" w:tplc="040C0003" w:tentative="1">
+      <w:start w:val="1"/>
+      <w:numFmt w:val="bullet"/>
+      <w:lvlText w:val="o"/>
+      <w:lvlJc w:val="left"/>
+      <w:pPr>
+        <w:ind w:left="6120" w:hanging="360"/>
+      </w:pPr>
+      <w:rPr>
+        <w:rFonts w:ascii="Courier New" w:hAnsi="Courier New" w:cs="Courier New" w:hint="default"/>
+      </w:rPr>
+    </w:lvl>
+    <w:lvl w:ilvl="8" w:tplc="040C0005" w:tentative="1">
+      <w:start w:val="1"/>
+      <w:numFmt w:val="bullet"/>
+      <w:lvlText w:val=""/>
+      <w:lvlJc w:val="left"/>
+      <w:pPr>
+        <w:ind w:left="6840" w:hanging="360"/>
+      </w:pPr>
+      <w:rPr>
+        <w:rFonts w:ascii="Wingdings" w:hAnsi="Wingdings" w:hint="default"/>
+      </w:rPr>
+    </w:lvl>
+  </w:abstractNum>
+  <w:abstractNum w:abstractNumId="1">
     <w:nsid w:val="1D451C51"/>
     <w:multiLevelType w:val="hybridMultilevel"/>
     <w:tmpl w:val="C038A2C0"/>
@@ -1533,7 +2637,7 @@
       </w:pPr>
     </w:lvl>
   </w:abstractNum>
-  <w:abstractNum w:abstractNumId="1">
+  <w:abstractNum w:abstractNumId="2">
     <w:nsid w:val="223A525E"/>
     <w:multiLevelType w:val="hybridMultilevel"/>
     <w:tmpl w:val="B37E6EAA"/>
@@ -1622,7 +2726,119 @@
       </w:pPr>
     </w:lvl>
   </w:abstractNum>
-  <w:abstractNum w:abstractNumId="2">
+  <w:abstractNum w:abstractNumId="3">
+    <w:nsid w:val="2BB33B2A"/>
+    <w:multiLevelType w:val="hybridMultilevel"/>
+    <w:tmpl w:val="C93CB7EC"/>
+    <w:lvl w:ilvl="0" w:tplc="A538032A">
+      <w:numFmt w:val="bullet"/>
+      <w:lvlText w:val="-"/>
+      <w:lvlJc w:val="left"/>
+      <w:pPr>
+        <w:ind w:left="720" w:hanging="360"/>
+      </w:pPr>
+      <w:rPr>
+        <w:rFonts w:ascii="Calibri" w:eastAsiaTheme="minorHAnsi" w:hAnsi="Calibri" w:cs="Calibri" w:hint="default"/>
+      </w:rPr>
+    </w:lvl>
+    <w:lvl w:ilvl="1" w:tplc="040C0003" w:tentative="1">
+      <w:start w:val="1"/>
+      <w:numFmt w:val="bullet"/>
+      <w:lvlText w:val="o"/>
+      <w:lvlJc w:val="left"/>
+      <w:pPr>
+        <w:ind w:left="1440" w:hanging="360"/>
+      </w:pPr>
+      <w:rPr>
+        <w:rFonts w:ascii="Courier New" w:hAnsi="Courier New" w:cs="Courier New" w:hint="default"/>
+      </w:rPr>
+    </w:lvl>
+    <w:lvl w:ilvl="2" w:tplc="040C0005" w:tentative="1">
+      <w:start w:val="1"/>
+      <w:numFmt w:val="bullet"/>
+      <w:lvlText w:val=""/>
+      <w:lvlJc w:val="left"/>
+      <w:pPr>
+        <w:ind w:left="2160" w:hanging="360"/>
+      </w:pPr>
+      <w:rPr>
+        <w:rFonts w:ascii="Wingdings" w:hAnsi="Wingdings" w:hint="default"/>
+      </w:rPr>
+    </w:lvl>
+    <w:lvl w:ilvl="3" w:tplc="040C0001" w:tentative="1">
+      <w:start w:val="1"/>
+      <w:numFmt w:val="bullet"/>
+      <w:lvlText w:val=""/>
+      <w:lvlJc w:val="left"/>
+      <w:pPr>
+        <w:ind w:left="2880" w:hanging="360"/>
+      </w:pPr>
+      <w:rPr>
+        <w:rFonts w:ascii="Symbol" w:hAnsi="Symbol" w:hint="default"/>
+      </w:rPr>
+    </w:lvl>
+    <w:lvl w:ilvl="4" w:tplc="040C0003" w:tentative="1">
+      <w:start w:val="1"/>
+      <w:numFmt w:val="bullet"/>
+      <w:lvlText w:val="o"/>
+      <w:lvlJc w:val="left"/>
+      <w:pPr>
+        <w:ind w:left="3600" w:hanging="360"/>
+      </w:pPr>
+      <w:rPr>
+        <w:rFonts w:ascii="Courier New" w:hAnsi="Courier New" w:cs="Courier New" w:hint="default"/>
+      </w:rPr>
+    </w:lvl>
+    <w:lvl w:ilvl="5" w:tplc="040C0005" w:tentative="1">
+      <w:start w:val="1"/>
+      <w:numFmt w:val="bullet"/>
+      <w:lvlText w:val=""/>
+      <w:lvlJc w:val="left"/>
+      <w:pPr>
+        <w:ind w:left="4320" w:hanging="360"/>
+      </w:pPr>
+      <w:rPr>
+        <w:rFonts w:ascii="Wingdings" w:hAnsi="Wingdings" w:hint="default"/>
+      </w:rPr>
+    </w:lvl>
+    <w:lvl w:ilvl="6" w:tplc="040C0001" w:tentative="1">
+      <w:start w:val="1"/>
+      <w:numFmt w:val="bullet"/>
+      <w:lvlText w:val=""/>
+      <w:lvlJc w:val="left"/>
+      <w:pPr>
+        <w:ind w:left="5040" w:hanging="360"/>
+      </w:pPr>
+      <w:rPr>
+        <w:rFonts w:ascii="Symbol" w:hAnsi="Symbol" w:hint="default"/>
+      </w:rPr>
+    </w:lvl>
+    <w:lvl w:ilvl="7" w:tplc="040C0003" w:tentative="1">
+      <w:start w:val="1"/>
+      <w:numFmt w:val="bullet"/>
+      <w:lvlText w:val="o"/>
+      <w:lvlJc w:val="left"/>
+      <w:pPr>
+        <w:ind w:left="5760" w:hanging="360"/>
+      </w:pPr>
+      <w:rPr>
+        <w:rFonts w:ascii="Courier New" w:hAnsi="Courier New" w:cs="Courier New" w:hint="default"/>
+      </w:rPr>
+    </w:lvl>
+    <w:lvl w:ilvl="8" w:tplc="040C0005" w:tentative="1">
+      <w:start w:val="1"/>
+      <w:numFmt w:val="bullet"/>
+      <w:lvlText w:val=""/>
+      <w:lvlJc w:val="left"/>
+      <w:pPr>
+        <w:ind w:left="6480" w:hanging="360"/>
+      </w:pPr>
+      <w:rPr>
+        <w:rFonts w:ascii="Wingdings" w:hAnsi="Wingdings" w:hint="default"/>
+      </w:rPr>
+    </w:lvl>
+  </w:abstractNum>
+  <w:abstractNum w:abstractNumId="4">
     <w:nsid w:val="2FE40BBD"/>
     <w:multiLevelType w:val="hybridMultilevel"/>
     <w:tmpl w:val="C57E0FFC"/>
@@ -1711,7 +2927,119 @@
       </w:pPr>
     </w:lvl>
   </w:abstractNum>
-  <w:abstractNum w:abstractNumId="3">
+  <w:abstractNum w:abstractNumId="5">
+    <w:nsid w:val="407B020C"/>
+    <w:multiLevelType w:val="hybridMultilevel"/>
+    <w:tmpl w:val="88D49266"/>
+    <w:lvl w:ilvl="0" w:tplc="113A1C28">
+      <w:numFmt w:val="bullet"/>
+      <w:lvlText w:val="-"/>
+      <w:lvlJc w:val="left"/>
+      <w:pPr>
+        <w:ind w:left="1800" w:hanging="360"/>
+      </w:pPr>
+      <w:rPr>
+        <w:rFonts w:ascii="Calibri" w:eastAsiaTheme="minorHAnsi" w:hAnsi="Calibri" w:cs="Calibri" w:hint="default"/>
+      </w:rPr>
+    </w:lvl>
+    <w:lvl w:ilvl="1" w:tplc="040C0003" w:tentative="1">
+      <w:start w:val="1"/>
+      <w:numFmt w:val="bullet"/>
+      <w:lvlText w:val="o"/>
+      <w:lvlJc w:val="left"/>
+      <w:pPr>
+        <w:ind w:left="2520" w:hanging="360"/>
+      </w:pPr>
+      <w:rPr>
+        <w:rFonts w:ascii="Courier New" w:hAnsi="Courier New" w:cs="Courier New" w:hint="default"/>
+      </w:rPr>
+    </w:lvl>
+    <w:lvl w:ilvl="2" w:tplc="040C0005" w:tentative="1">
+      <w:start w:val="1"/>
+      <w:numFmt w:val="bullet"/>
+      <w:lvlText w:val=""/>
+      <w:lvlJc w:val="left"/>
+      <w:pPr>
+        <w:ind w:left="3240" w:hanging="360"/>
+      </w:pPr>
+      <w:rPr>
+        <w:rFonts w:ascii="Wingdings" w:hAnsi="Wingdings" w:hint="default"/>
+      </w:rPr>
+    </w:lvl>
+    <w:lvl w:ilvl="3" w:tplc="040C0001" w:tentative="1">
+      <w:start w:val="1"/>
+      <w:numFmt w:val="bullet"/>
+      <w:lvlText w:val=""/>
+      <w:lvlJc w:val="left"/>
+      <w:pPr>
+        <w:ind w:left="3960" w:hanging="360"/>
+      </w:pPr>
+      <w:rPr>
+        <w:rFonts w:ascii="Symbol" w:hAnsi="Symbol" w:hint="default"/>
+      </w:rPr>
+    </w:lvl>
+    <w:lvl w:ilvl="4" w:tplc="040C0003" w:tentative="1">
+      <w:start w:val="1"/>
+      <w:numFmt w:val="bullet"/>
+      <w:lvlText w:val="o"/>
+      <w:lvlJc w:val="left"/>
+      <w:pPr>
+        <w:ind w:left="4680" w:hanging="360"/>
+      </w:pPr>
+      <w:rPr>
+        <w:rFonts w:ascii="Courier New" w:hAnsi="Courier New" w:cs="Courier New" w:hint="default"/>
+      </w:rPr>
+    </w:lvl>
+    <w:lvl w:ilvl="5" w:tplc="040C0005" w:tentative="1">
+      <w:start w:val="1"/>
+      <w:numFmt w:val="bullet"/>
+      <w:lvlText w:val=""/>
+      <w:lvlJc w:val="left"/>
+      <w:pPr>
+        <w:ind w:left="5400" w:hanging="360"/>
+      </w:pPr>
+      <w:rPr>
+        <w:rFonts w:ascii="Wingdings" w:hAnsi="Wingdings" w:hint="default"/>
+      </w:rPr>
+    </w:lvl>
+    <w:lvl w:ilvl="6" w:tplc="040C0001" w:tentative="1">
+      <w:start w:val="1"/>
+      <w:numFmt w:val="bullet"/>
+      <w:lvlText w:val=""/>
+      <w:lvlJc w:val="left"/>
+      <w:pPr>
+        <w:ind w:left="6120" w:hanging="360"/>
+      </w:pPr>
+      <w:rPr>
+        <w:rFonts w:ascii="Symbol" w:hAnsi="Symbol" w:hint="default"/>
+      </w:rPr>
+    </w:lvl>
+    <w:lvl w:ilvl="7" w:tplc="040C0003" w:tentative="1">
+      <w:start w:val="1"/>
+      <w:numFmt w:val="bullet"/>
+      <w:lvlText w:val="o"/>
+      <w:lvlJc w:val="left"/>
+      <w:pPr>
+        <w:ind w:left="6840" w:hanging="360"/>
+      </w:pPr>
+      <w:rPr>
+        <w:rFonts w:ascii="Courier New" w:hAnsi="Courier New" w:cs="Courier New" w:hint="default"/>
+      </w:rPr>
+    </w:lvl>
+    <w:lvl w:ilvl="8" w:tplc="040C0005" w:tentative="1">
+      <w:start w:val="1"/>
+      <w:numFmt w:val="bullet"/>
+      <w:lvlText w:val=""/>
+      <w:lvlJc w:val="left"/>
+      <w:pPr>
+        <w:ind w:left="7560" w:hanging="360"/>
+      </w:pPr>
+      <w:rPr>
+        <w:rFonts w:ascii="Wingdings" w:hAnsi="Wingdings" w:hint="default"/>
+      </w:rPr>
+    </w:lvl>
+  </w:abstractNum>
+  <w:abstractNum w:abstractNumId="6">
     <w:nsid w:val="46E91404"/>
     <w:multiLevelType w:val="hybridMultilevel"/>
     <w:tmpl w:val="285CD89E"/>
@@ -1800,7 +3128,7 @@
       </w:pPr>
     </w:lvl>
   </w:abstractNum>
-  <w:abstractNum w:abstractNumId="4">
+  <w:abstractNum w:abstractNumId="7">
     <w:nsid w:val="480F3440"/>
     <w:multiLevelType w:val="hybridMultilevel"/>
     <w:tmpl w:val="1924FAD6"/>
@@ -1912,7 +3240,7 @@
       </w:rPr>
     </w:lvl>
   </w:abstractNum>
-  <w:abstractNum w:abstractNumId="5">
+  <w:abstractNum w:abstractNumId="8">
     <w:nsid w:val="6FDF0CDE"/>
     <w:multiLevelType w:val="hybridMultilevel"/>
     <w:tmpl w:val="AB544EF6"/>
@@ -1999,22 +3327,31 @@
     </w:lvl>
   </w:abstractNum>
   <w:num w:numId="1">
-    <w:abstractNumId w:val="3"/>
+    <w:abstractNumId w:val="6"/>
   </w:num>
   <w:num w:numId="2">
+    <w:abstractNumId w:val="8"/>
+  </w:num>
+  <w:num w:numId="3">
+    <w:abstractNumId w:val="4"/>
+  </w:num>
+  <w:num w:numId="4">
+    <w:abstractNumId w:val="1"/>
+  </w:num>
+  <w:num w:numId="5">
+    <w:abstractNumId w:val="2"/>
+  </w:num>
+  <w:num w:numId="6">
+    <w:abstractNumId w:val="7"/>
+  </w:num>
+  <w:num w:numId="7">
+    <w:abstractNumId w:val="0"/>
+  </w:num>
+  <w:num w:numId="8">
     <w:abstractNumId w:val="5"/>
   </w:num>
-  <w:num w:numId="3">
-    <w:abstractNumId w:val="2"/>
-  </w:num>
-  <w:num w:numId="4">
-    <w:abstractNumId w:val="0"/>
-  </w:num>
-  <w:num w:numId="5">
-    <w:abstractNumId w:val="1"/>
-  </w:num>
-  <w:num w:numId="6">
-    <w:abstractNumId w:val="4"/>
+  <w:num w:numId="9">
+    <w:abstractNumId w:val="3"/>
   </w:num>
 </w:numbering>
 </file>
@@ -3182,52 +4519,12 @@
         </w:p>
       </w:docPartBody>
     </w:docPart>
-    <w:docPart>
-      <w:docPartPr>
-        <w:name w:val="E07525BEC2E74522A9E01978DD284B4E"/>
-        <w:category>
-          <w:name w:val="Général"/>
-          <w:gallery w:val="placeholder"/>
-        </w:category>
-        <w:types>
-          <w:type w:val="bbPlcHdr"/>
-        </w:types>
-        <w:behaviors>
-          <w:behavior w:val="content"/>
-        </w:behaviors>
-        <w:guid w:val="{06D40A21-F2D8-4F01-AA73-667DA51CB2B5}"/>
-      </w:docPartPr>
-      <w:docPartBody>
-        <w:p>
-          <w:pPr>
-            <w:pStyle w:val="E07525BEC2E74522A9E01978DD284B4E"/>
-          </w:pPr>
-          <w:r>
-            <w:t>[Tapez le résumé du document ici. Il s’agit généralement d’une courte synthèse du document. Tapez le résumé du document ici. Il s’agit généralement d’une courte synthèse du document.]</w:t>
-          </w:r>
-        </w:p>
-      </w:docPartBody>
-    </w:docPart>
   </w:docParts>
 </w:glossaryDocument>
 </file>
 
 <file path=word/glossary/fontTable.xml><?xml version="1.0" encoding="utf-8"?>
 <w:fonts xmlns:mc="http://schemas.openxmlformats.org/markup-compatibility/2006" xmlns:r="http://schemas.openxmlformats.org/officeDocument/2006/relationships" xmlns:w="http://schemas.openxmlformats.org/wordprocessingml/2006/main" xmlns:w14="http://schemas.microsoft.com/office/word/2010/wordml" mc:Ignorable="w14">
-  <w:font w:name="Times New Roman">
-    <w:panose1 w:val="02020603050405020304"/>
-    <w:charset w:val="00"/>
-    <w:family w:val="roman"/>
-    <w:pitch w:val="variable"/>
-    <w:sig w:usb0="E0002AFF" w:usb1="C0007841" w:usb2="00000009" w:usb3="00000000" w:csb0="000001FF" w:csb1="00000000"/>
-  </w:font>
-  <w:font w:name="Symbol">
-    <w:panose1 w:val="05050102010706020507"/>
-    <w:charset w:val="02"/>
-    <w:family w:val="roman"/>
-    <w:pitch w:val="variable"/>
-    <w:sig w:usb0="00000000" w:usb1="10000000" w:usb2="00000000" w:usb3="00000000" w:csb0="80000000" w:csb1="00000000"/>
-  </w:font>
   <w:font w:name="Calibri">
     <w:panose1 w:val="020F0502020204030204"/>
     <w:charset w:val="00"/>
@@ -3242,10 +4539,24 @@
     <w:pitch w:val="fixed"/>
     <w:sig w:usb0="E0002AFF" w:usb1="C0007843" w:usb2="00000009" w:usb3="00000000" w:csb0="000001FF" w:csb1="00000000"/>
   </w:font>
+  <w:font w:name="Times New Roman">
+    <w:panose1 w:val="02020603050405020304"/>
+    <w:charset w:val="00"/>
+    <w:family w:val="roman"/>
+    <w:pitch w:val="variable"/>
+    <w:sig w:usb0="E0002AFF" w:usb1="C0007841" w:usb2="00000009" w:usb3="00000000" w:csb0="000001FF" w:csb1="00000000"/>
+  </w:font>
   <w:font w:name="Wingdings">
     <w:panose1 w:val="05000000000000000000"/>
     <w:charset w:val="02"/>
     <w:family w:val="auto"/>
+    <w:pitch w:val="variable"/>
+    <w:sig w:usb0="00000000" w:usb1="10000000" w:usb2="00000000" w:usb3="00000000" w:csb0="80000000" w:csb1="00000000"/>
+  </w:font>
+  <w:font w:name="Symbol">
+    <w:panose1 w:val="05050102010706020507"/>
+    <w:charset w:val="02"/>
+    <w:family w:val="roman"/>
     <w:pitch w:val="variable"/>
     <w:sig w:usb0="00000000" w:usb1="10000000" w:usb2="00000000" w:usb3="00000000" w:csb0="80000000" w:csb1="00000000"/>
   </w:font>
@@ -3260,9 +4571,8 @@
     <w:panose1 w:val="020B0604030504040204"/>
     <w:charset w:val="00"/>
     <w:family w:val="swiss"/>
-    <w:notTrueType/>
     <w:pitch w:val="variable"/>
-    <w:sig w:usb0="00000003" w:usb1="00000000" w:usb2="00000000" w:usb3="00000000" w:csb0="00000001" w:csb1="00000000"/>
+    <w:sig w:usb0="E1002EFF" w:usb1="C000605B" w:usb2="00000029" w:usb3="00000000" w:csb0="000101FF" w:csb1="00000000"/>
   </w:font>
 </w:fonts>
 </file>
@@ -3283,6 +4593,7 @@
   <w:rsids>
     <w:rsidRoot w:val="001A5E6C"/>
     <w:rsid w:val="001A5E6C"/>
+    <w:rsid w:val="00337AA4"/>
     <w:rsid w:val="004B6DC1"/>
     <w:rsid w:val="00637AFB"/>
     <w:rsid w:val="006406BD"/>
@@ -4100,7 +5411,7 @@
 </file>
 
 <file path=customXml/itemProps2.xml><?xml version="1.0" encoding="utf-8"?>
-<ds:datastoreItem xmlns:ds="http://schemas.openxmlformats.org/officeDocument/2006/customXml" ds:itemID="{D3CD30DD-0229-4209-96EB-8D74144D891D}">
+<ds:datastoreItem xmlns:ds="http://schemas.openxmlformats.org/officeDocument/2006/customXml" ds:itemID="{94A11116-09AE-4C6A-BF20-592E9E2144FF}">
   <ds:schemaRefs>
     <ds:schemaRef ds:uri="http://schemas.openxmlformats.org/officeDocument/2006/bibliography"/>
   </ds:schemaRefs>

</xml_diff>

<commit_message>
Change nu for iOS
</commit_message>
<xml_diff>
--- a/Documentation technique/Notice Utilisateur.docx
+++ b/Documentation technique/Notice Utilisateur.docx
@@ -266,9 +266,6 @@
                 </w:rPr>
                 <w:alias w:val="Date "/>
                 <w:id w:val="516659546"/>
-                <w:placeholder>
-                  <w:docPart w:val="F9FA3D531EBC4028A3FF81996A1A0F81"/>
-                </w:placeholder>
                 <w:dataBinding w:prefixMappings="xmlns:ns0='http://schemas.microsoft.com/office/2006/coverPageProps'" w:xpath="/ns0:CoverPageProperties[1]/ns0:PublishDate[1]" w:storeItemID="{55AF091B-3C7A-41E3-B477-F2FDAA23CFDA}"/>
                 <w:date w:fullDate="2017-07-12T00:00:00Z">
                   <w:dateFormat w:val="dd/MM/yyyy"/>
@@ -1753,15 +1750,7 @@
     <w:p/>
     <w:p>
       <w:r>
-        <w:t>Une fois réalisé, le devis est généré. Un fichier .</w:t>
-      </w:r>
-      <w:proofErr w:type="spellStart"/>
-      <w:r>
-        <w:t>pdf</w:t>
-      </w:r>
-      <w:proofErr w:type="spellEnd"/>
-      <w:r>
-        <w:t xml:space="preserve"> est généré. </w:t>
+        <w:t xml:space="preserve">Une fois réalisé, le devis est généré. Un fichier .pdf est généré. </w:t>
       </w:r>
     </w:p>
     <w:p>
@@ -1814,7 +1803,19 @@
       <w:r>
         <w:t>Un GPS permet au commercial de se déplacer</w:t>
       </w:r>
-    </w:p>
+      <w:r>
+        <w:t>.</w:t>
+      </w:r>
+    </w:p>
+    <w:p>
+      <w:r>
+        <w:lastRenderedPageBreak/>
+        <w:t>Une fois le devis créé, une fonctionnalité de l’application permet au commercial d’ouvrir un GPS, qui indiquera la route jusqu’à l’adresse du client (mentionné dans le devis)</w:t>
+      </w:r>
+      <w:bookmarkStart w:id="6" w:name="_GoBack"/>
+      <w:bookmarkEnd w:id="6"/>
+    </w:p>
+    <w:p/>
     <w:p>
       <w:pPr>
         <w:pStyle w:val="Titre2"/>
@@ -1823,12 +1824,11 @@
           <w:numId w:val="3"/>
         </w:numPr>
       </w:pPr>
-      <w:bookmarkStart w:id="6" w:name="_Toc485736058"/>
-      <w:r>
-        <w:lastRenderedPageBreak/>
+      <w:bookmarkStart w:id="7" w:name="_Toc485736058"/>
+      <w:r>
         <w:t>Fonctions administrateur</w:t>
       </w:r>
-      <w:bookmarkEnd w:id="6"/>
+      <w:bookmarkEnd w:id="7"/>
     </w:p>
     <w:p/>
     <w:p>
@@ -2202,20 +2202,15 @@
           <w:numId w:val="5"/>
         </w:numPr>
       </w:pPr>
-      <w:bookmarkStart w:id="7" w:name="_Toc485736059"/>
+      <w:bookmarkStart w:id="8" w:name="_Toc485736059"/>
       <w:r>
         <w:lastRenderedPageBreak/>
         <w:t>L’application</w:t>
       </w:r>
       <w:r>
-        <w:t xml:space="preserve"> </w:t>
-      </w:r>
-      <w:proofErr w:type="spellStart"/>
-      <w:r>
-        <w:t>iOS</w:t>
-      </w:r>
-      <w:bookmarkEnd w:id="7"/>
-      <w:proofErr w:type="spellEnd"/>
+        <w:t xml:space="preserve"> iOS</w:t>
+      </w:r>
+      <w:bookmarkEnd w:id="8"/>
     </w:p>
     <w:p/>
     <w:p>
@@ -2226,16 +2221,11 @@
           <w:numId w:val="5"/>
         </w:numPr>
       </w:pPr>
-      <w:bookmarkStart w:id="8" w:name="_Toc485736060"/>
-      <w:r>
-        <w:t xml:space="preserve">L’application </w:t>
-      </w:r>
-      <w:proofErr w:type="spellStart"/>
-      <w:r>
-        <w:t>Androïd</w:t>
-      </w:r>
-      <w:bookmarkEnd w:id="8"/>
-      <w:proofErr w:type="spellEnd"/>
+      <w:bookmarkStart w:id="9" w:name="_Toc485736060"/>
+      <w:r>
+        <w:t>L’application Androïd</w:t>
+      </w:r>
+      <w:bookmarkEnd w:id="9"/>
     </w:p>
     <w:p>
       <w:pPr>
@@ -2246,8 +2236,6 @@
       <w:pPr>
         <w:ind w:left="720"/>
       </w:pPr>
-      <w:bookmarkStart w:id="9" w:name="_GoBack"/>
-      <w:bookmarkEnd w:id="9"/>
     </w:p>
     <w:sectPr>
       <w:footerReference w:type="default" r:id="rId20"/>
@@ -2348,7 +2336,7 @@
                 <w:bCs/>
                 <w:noProof/>
               </w:rPr>
-              <w:t>7</w:t>
+              <w:t>6</w:t>
             </w:r>
             <w:r>
               <w:rPr>
@@ -4467,36 +4455,6 @@
         </w:p>
       </w:docPartBody>
     </w:docPart>
-    <w:docPart>
-      <w:docPartPr>
-        <w:name w:val="CE08E880EBA64343B6BDE70E0DAAC39F"/>
-        <w:category>
-          <w:name w:val="Général"/>
-          <w:gallery w:val="placeholder"/>
-        </w:category>
-        <w:types>
-          <w:type w:val="bbPlcHdr"/>
-        </w:types>
-        <w:behaviors>
-          <w:behavior w:val="content"/>
-        </w:behaviors>
-        <w:guid w:val="{AD8F0286-3159-4401-95E5-7634C0194999}"/>
-      </w:docPartPr>
-      <w:docPartBody>
-        <w:p>
-          <w:pPr>
-            <w:pStyle w:val="CE08E880EBA64343B6BDE70E0DAAC39F"/>
-          </w:pPr>
-          <w:r>
-            <w:rPr>
-              <w:b/>
-              <w:bCs/>
-            </w:rPr>
-            <w:t>[Nom de l’auteur]</w:t>
-          </w:r>
-        </w:p>
-      </w:docPartBody>
-    </w:docPart>
   </w:docParts>
 </w:glossaryDocument>
 </file>
@@ -4508,21 +4466,21 @@
     <w:charset w:val="00"/>
     <w:family w:val="swiss"/>
     <w:pitch w:val="variable"/>
-    <w:sig w:usb0="E10002FF" w:usb1="4000ACFF" w:usb2="00000009" w:usb3="00000000" w:csb0="0000019F" w:csb1="00000000"/>
+    <w:sig w:usb0="E0002AFF" w:usb1="C000247B" w:usb2="00000009" w:usb3="00000000" w:csb0="000001FF" w:csb1="00000000"/>
   </w:font>
   <w:font w:name="Courier New">
     <w:panose1 w:val="02070309020205020404"/>
     <w:charset w:val="00"/>
     <w:family w:val="modern"/>
     <w:pitch w:val="fixed"/>
-    <w:sig w:usb0="E0002AFF" w:usb1="C0007843" w:usb2="00000009" w:usb3="00000000" w:csb0="000001FF" w:csb1="00000000"/>
+    <w:sig w:usb0="E0002EFF" w:usb1="C0007843" w:usb2="00000009" w:usb3="00000000" w:csb0="000001FF" w:csb1="00000000"/>
   </w:font>
   <w:font w:name="Times New Roman">
     <w:panose1 w:val="02020603050405020304"/>
     <w:charset w:val="00"/>
     <w:family w:val="roman"/>
     <w:pitch w:val="variable"/>
-    <w:sig w:usb0="E0002AFF" w:usb1="C0007841" w:usb2="00000009" w:usb3="00000000" w:csb0="000001FF" w:csb1="00000000"/>
+    <w:sig w:usb0="E0002EFF" w:usb1="C000785B" w:usb2="00000009" w:usb3="00000000" w:csb0="000001FF" w:csb1="00000000"/>
   </w:font>
   <w:font w:name="Wingdings">
     <w:panose1 w:val="05000000000000000000"/>
@@ -4549,9 +4507,8 @@
     <w:panose1 w:val="020B0604030504040204"/>
     <w:charset w:val="00"/>
     <w:family w:val="swiss"/>
-    <w:notTrueType/>
     <w:pitch w:val="variable"/>
-    <w:sig w:usb0="00000003" w:usb1="00000000" w:usb2="00000000" w:usb3="00000000" w:csb0="00000001" w:csb1="00000000"/>
+    <w:sig w:usb0="E1002EFF" w:usb1="C000605B" w:usb2="00000029" w:usb3="00000000" w:csb0="000101FF" w:csb1="00000000"/>
   </w:font>
 </w:fonts>
 </file>
@@ -4572,6 +4529,7 @@
   <w:rsids>
     <w:rsidRoot w:val="001A5E6C"/>
     <w:rsid w:val="001A5E6C"/>
+    <w:rsid w:val="003C6DF8"/>
     <w:rsid w:val="003F44F9"/>
     <w:rsid w:val="004B6DC1"/>
     <w:rsid w:val="00626783"/>
@@ -5391,7 +5349,7 @@
 </file>
 
 <file path=customXml/itemProps2.xml><?xml version="1.0" encoding="utf-8"?>
-<ds:datastoreItem xmlns:ds="http://schemas.openxmlformats.org/officeDocument/2006/customXml" ds:itemID="{F094AFB4-6C51-4318-B958-BD9DA86CE393}">
+<ds:datastoreItem xmlns:ds="http://schemas.openxmlformats.org/officeDocument/2006/customXml" ds:itemID="{4952DDCC-41A7-4ABE-B222-6554A9800D90}">
   <ds:schemaRefs>
     <ds:schemaRef ds:uri="http://schemas.openxmlformats.org/officeDocument/2006/bibliography"/>
   </ds:schemaRefs>

</xml_diff>

<commit_message>
Codes promo and Admin
</commit_message>
<xml_diff>
--- a/Documentation technique/Notice Utilisateur.docx
+++ b/Documentation technique/Notice Utilisateur.docx
@@ -219,9 +219,6 @@
                 </w:rPr>
                 <w:alias w:val="Auteur"/>
                 <w:id w:val="15524260"/>
-                <w:placeholder>
-                  <w:docPart w:val="CE08E880EBA64343B6BDE70E0DAAC39F"/>
-                </w:placeholder>
                 <w:dataBinding w:prefixMappings="xmlns:ns0='http://schemas.openxmlformats.org/package/2006/metadata/core-properties' xmlns:ns1='http://purl.org/dc/elements/1.1/'" w:xpath="/ns0:coreProperties[1]/ns1:creator[1]" w:storeItemID="{6C3C8BC8-F283-45AE-878A-BAB7291924A1}"/>
                 <w:text/>
               </w:sdtPr>
@@ -1266,10 +1263,10 @@
           <w:lang w:eastAsia="fr-FR"/>
         </w:rPr>
         <w:drawing>
-          <wp:inline distT="0" distB="0" distL="0" distR="0" wp14:anchorId="6DB7D0BA" wp14:editId="3FCF6043">
-            <wp:extent cx="5760720" cy="2447969"/>
-            <wp:effectExtent l="0" t="0" r="0" b="9525"/>
-            <wp:docPr id="4" name="Image 4"/>
+          <wp:inline distT="0" distB="0" distL="0" distR="0" wp14:anchorId="10BDB104" wp14:editId="348448AC">
+            <wp:extent cx="5760720" cy="2405710"/>
+            <wp:effectExtent l="0" t="0" r="0" b="0"/>
+            <wp:docPr id="6" name="Image 6"/>
             <wp:cNvGraphicFramePr>
               <a:graphicFrameLocks xmlns:a="http://schemas.openxmlformats.org/drawingml/2006/main" noChangeAspect="1"/>
             </wp:cNvGraphicFramePr>
@@ -1289,7 +1286,7 @@
                   <pic:spPr>
                     <a:xfrm>
                       <a:off x="0" y="0"/>
-                      <a:ext cx="5760720" cy="2447969"/>
+                      <a:ext cx="5760720" cy="2405710"/>
                     </a:xfrm>
                     <a:prstGeom prst="rect">
                       <a:avLst/>
@@ -1360,10 +1357,59 @@
           <w:lang w:eastAsia="fr-FR"/>
         </w:rPr>
         <w:drawing>
-          <wp:inline distT="0" distB="0" distL="0" distR="0" wp14:anchorId="4EFCA367" wp14:editId="57B4CE6C">
-            <wp:extent cx="5760720" cy="2464505"/>
+          <wp:inline distT="0" distB="0" distL="0" distR="0" wp14:anchorId="5405CFEB" wp14:editId="33A89080">
+            <wp:extent cx="5760720" cy="2405710"/>
             <wp:effectExtent l="0" t="0" r="0" b="0"/>
-            <wp:docPr id="8" name="Image 8"/>
+            <wp:docPr id="7" name="Image 7"/>
+            <wp:cNvGraphicFramePr>
+              <a:graphicFrameLocks xmlns:a="http://schemas.openxmlformats.org/drawingml/2006/main" noChangeAspect="1"/>
+            </wp:cNvGraphicFramePr>
+            <a:graphic xmlns:a="http://schemas.openxmlformats.org/drawingml/2006/main">
+              <a:graphicData uri="http://schemas.openxmlformats.org/drawingml/2006/picture">
+                <pic:pic xmlns:pic="http://schemas.openxmlformats.org/drawingml/2006/picture">
+                  <pic:nvPicPr>
+                    <pic:cNvPr id="0" name=""/>
+                    <pic:cNvPicPr/>
+                  </pic:nvPicPr>
+                  <pic:blipFill>
+                    <a:blip r:embed="rId10"/>
+                    <a:stretch>
+                      <a:fillRect/>
+                    </a:stretch>
+                  </pic:blipFill>
+                  <pic:spPr>
+                    <a:xfrm>
+                      <a:off x="0" y="0"/>
+                      <a:ext cx="5760720" cy="2405710"/>
+                    </a:xfrm>
+                    <a:prstGeom prst="rect">
+                      <a:avLst/>
+                    </a:prstGeom>
+                  </pic:spPr>
+                </pic:pic>
+              </a:graphicData>
+            </a:graphic>
+          </wp:inline>
+        </w:drawing>
+      </w:r>
+    </w:p>
+    <w:p/>
+    <w:p>
+      <w:r>
+        <w:t>En cliquant sur un article, une page avec sa description s’ouvre.</w:t>
+      </w:r>
+    </w:p>
+    <w:p>
+      <w:r>
+        <w:rPr>
+          <w:noProof/>
+          <w:lang w:eastAsia="fr-FR"/>
+        </w:rPr>
+        <w:drawing>
+          <wp:inline distT="0" distB="0" distL="0" distR="0" wp14:anchorId="63502EDD" wp14:editId="17E7DF44">
+            <wp:extent cx="5760720" cy="1861240"/>
+            <wp:effectExtent l="0" t="0" r="0" b="5715"/>
+            <wp:docPr id="13" name="Image 13"/>
             <wp:cNvGraphicFramePr>
               <a:graphicFrameLocks xmlns:a="http://schemas.openxmlformats.org/drawingml/2006/main" noChangeAspect="1"/>
             </wp:cNvGraphicFramePr>
@@ -1383,7 +1429,7 @@
                   <pic:spPr>
                     <a:xfrm>
                       <a:off x="0" y="0"/>
-                      <a:ext cx="5760720" cy="2464505"/>
+                      <a:ext cx="5760720" cy="1861240"/>
                     </a:xfrm>
                     <a:prstGeom prst="rect">
                       <a:avLst/>
@@ -1397,16 +1443,6 @@
       </w:r>
     </w:p>
     <w:p/>
-    <w:p>
-      <w:r>
-        <w:t>En cliquant sur un article, une page avec sa description s’ouvre.</w:t>
-      </w:r>
-    </w:p>
-    <w:p>
-      <w:r>
-        <w:t>[SCREEN DESCRIPTION ARTICLES]</w:t>
-      </w:r>
-    </w:p>
     <w:p/>
     <w:p>
       <w:pPr>
@@ -1417,7 +1453,10 @@
         </w:numPr>
       </w:pPr>
       <w:r>
-        <w:t>Ajouter un article au panier :</w:t>
+        <w:t>A</w:t>
+      </w:r>
+      <w:r>
+        <w:t>jouter un article au panier :</w:t>
       </w:r>
     </w:p>
     <w:p>
@@ -1427,10 +1466,10 @@
           <w:lang w:eastAsia="fr-FR"/>
         </w:rPr>
         <w:drawing>
-          <wp:inline distT="0" distB="0" distL="0" distR="0" wp14:anchorId="118C9DE3" wp14:editId="771C11CE">
-            <wp:extent cx="5760720" cy="213133"/>
+          <wp:inline distT="0" distB="0" distL="0" distR="0" wp14:anchorId="1BD9F3A4" wp14:editId="2EBFCFF5">
+            <wp:extent cx="5760720" cy="213746"/>
             <wp:effectExtent l="0" t="0" r="0" b="0"/>
-            <wp:docPr id="9" name="Image 9"/>
+            <wp:docPr id="14" name="Image 14"/>
             <wp:cNvGraphicFramePr>
               <a:graphicFrameLocks xmlns:a="http://schemas.openxmlformats.org/drawingml/2006/main" noChangeAspect="1"/>
             </wp:cNvGraphicFramePr>
@@ -1450,7 +1489,7 @@
                   <pic:spPr>
                     <a:xfrm>
                       <a:off x="0" y="0"/>
-                      <a:ext cx="5760720" cy="213133"/>
+                      <a:ext cx="5760720" cy="213746"/>
                     </a:xfrm>
                     <a:prstGeom prst="rect">
                       <a:avLst/>
@@ -1465,7 +1504,19 @@
     </w:p>
     <w:p>
       <w:r>
-        <w:t>Pour ajouter un article au panier, il suffit de cliquer sur le bouton vert « + ».</w:t>
+        <w:t xml:space="preserve">Pour ajouter un article au panier, il suffit de cliquer sur le bouton vert </w:t>
+      </w:r>
+      <w:r>
+        <w:t xml:space="preserve">(le chariot avec un </w:t>
+      </w:r>
+      <w:r>
+        <w:t>« + »</w:t>
+      </w:r>
+      <w:r>
+        <w:t>)</w:t>
+      </w:r>
+      <w:r>
+        <w:t>.</w:t>
       </w:r>
     </w:p>
     <w:p>
@@ -1474,16 +1525,20 @@
       </w:r>
     </w:p>
     <w:p>
+      <w:pPr>
+        <w:jc w:val="center"/>
+      </w:pPr>
       <w:r>
         <w:rPr>
           <w:noProof/>
           <w:lang w:eastAsia="fr-FR"/>
         </w:rPr>
+        <w:lastRenderedPageBreak/>
         <w:drawing>
-          <wp:inline distT="0" distB="0" distL="0" distR="0" wp14:anchorId="0C90C702" wp14:editId="180E486D">
-            <wp:extent cx="3781425" cy="2286000"/>
-            <wp:effectExtent l="0" t="0" r="9525" b="0"/>
-            <wp:docPr id="10" name="Image 10"/>
+          <wp:inline distT="0" distB="0" distL="0" distR="0" wp14:anchorId="4020E655" wp14:editId="49311E20">
+            <wp:extent cx="4248150" cy="2628900"/>
+            <wp:effectExtent l="0" t="0" r="0" b="0"/>
+            <wp:docPr id="15" name="Image 15"/>
             <wp:cNvGraphicFramePr>
               <a:graphicFrameLocks xmlns:a="http://schemas.openxmlformats.org/drawingml/2006/main" noChangeAspect="1"/>
             </wp:cNvGraphicFramePr>
@@ -1503,7 +1558,7 @@
                   <pic:spPr>
                     <a:xfrm>
                       <a:off x="0" y="0"/>
-                      <a:ext cx="3781425" cy="2286000"/>
+                      <a:ext cx="4248150" cy="2628900"/>
                     </a:xfrm>
                     <a:prstGeom prst="rect">
                       <a:avLst/>
@@ -1523,7 +1578,6 @@
     </w:p>
     <w:p>
       <w:r>
-        <w:lastRenderedPageBreak/>
         <w:t>Peut-importe la manière dont vous ajoutez un produit au panier, vous verrez que votre panier s’est incrémenté :</w:t>
       </w:r>
     </w:p>
@@ -1534,10 +1588,10 @@
           <w:lang w:eastAsia="fr-FR"/>
         </w:rPr>
         <w:drawing>
-          <wp:inline distT="0" distB="0" distL="0" distR="0" wp14:anchorId="145FA70E" wp14:editId="5A184AFF">
-            <wp:extent cx="1038225" cy="504825"/>
+          <wp:inline distT="0" distB="0" distL="0" distR="0" wp14:anchorId="1CC37D67" wp14:editId="521C099B">
+            <wp:extent cx="657225" cy="485775"/>
             <wp:effectExtent l="0" t="0" r="9525" b="9525"/>
-            <wp:docPr id="11" name="Image 11"/>
+            <wp:docPr id="16" name="Image 16"/>
             <wp:cNvGraphicFramePr>
               <a:graphicFrameLocks xmlns:a="http://schemas.openxmlformats.org/drawingml/2006/main" noChangeAspect="1"/>
             </wp:cNvGraphicFramePr>
@@ -1557,7 +1611,7 @@
                   <pic:spPr>
                     <a:xfrm>
                       <a:off x="0" y="0"/>
-                      <a:ext cx="1038225" cy="504825"/>
+                      <a:ext cx="657225" cy="485775"/>
                     </a:xfrm>
                     <a:prstGeom prst="rect">
                       <a:avLst/>
@@ -1582,10 +1636,10 @@
           <w:lang w:eastAsia="fr-FR"/>
         </w:rPr>
         <w:drawing>
-          <wp:inline distT="0" distB="0" distL="0" distR="0" wp14:anchorId="6E18D37C" wp14:editId="58DC5FD2">
-            <wp:extent cx="5760720" cy="2109896"/>
-            <wp:effectExtent l="0" t="0" r="0" b="5080"/>
-            <wp:docPr id="12" name="Image 12"/>
+          <wp:inline distT="0" distB="0" distL="0" distR="0" wp14:anchorId="37517180" wp14:editId="0E10A777">
+            <wp:extent cx="5760720" cy="2240961"/>
+            <wp:effectExtent l="0" t="0" r="0" b="6985"/>
+            <wp:docPr id="17" name="Image 17"/>
             <wp:cNvGraphicFramePr>
               <a:graphicFrameLocks xmlns:a="http://schemas.openxmlformats.org/drawingml/2006/main" noChangeAspect="1"/>
             </wp:cNvGraphicFramePr>
@@ -1605,7 +1659,7 @@
                   <pic:spPr>
                     <a:xfrm>
                       <a:off x="0" y="0"/>
-                      <a:ext cx="5760720" cy="2109896"/>
+                      <a:ext cx="5760720" cy="2240961"/>
                     </a:xfrm>
                     <a:prstGeom prst="rect">
                       <a:avLst/>
@@ -1685,10 +1739,10 @@
           <w:lang w:eastAsia="fr-FR"/>
         </w:rPr>
         <w:drawing>
-          <wp:inline distT="0" distB="0" distL="0" distR="0" wp14:anchorId="4B0BEE49" wp14:editId="23C1539E">
-            <wp:extent cx="5760720" cy="1033818"/>
-            <wp:effectExtent l="0" t="0" r="0" b="0"/>
-            <wp:docPr id="5" name="Image 5"/>
+          <wp:inline distT="0" distB="0" distL="0" distR="0" wp14:anchorId="47F19D3B" wp14:editId="7814E49B">
+            <wp:extent cx="5760720" cy="1025244"/>
+            <wp:effectExtent l="0" t="0" r="0" b="3810"/>
+            <wp:docPr id="18" name="Image 18"/>
             <wp:cNvGraphicFramePr>
               <a:graphicFrameLocks xmlns:a="http://schemas.openxmlformats.org/drawingml/2006/main" noChangeAspect="1"/>
             </wp:cNvGraphicFramePr>
@@ -1708,7 +1762,7 @@
                   <pic:spPr>
                     <a:xfrm>
                       <a:off x="0" y="0"/>
-                      <a:ext cx="5760720" cy="1033818"/>
+                      <a:ext cx="5760720" cy="1025244"/>
                     </a:xfrm>
                     <a:prstGeom prst="rect">
                       <a:avLst/>
@@ -1729,156 +1783,20 @@
     </w:p>
     <w:p>
       <w:r>
-        <w:t xml:space="preserve">Vous avez alors accès à la liste de vos devis validés et quatre options différentes vous sont accessibles en cliquant sur la référence de votre devis. </w:t>
-      </w:r>
-    </w:p>
-    <w:p>
-      <w:r>
-        <w:t xml:space="preserve">Ce bouton vous permet simplement de consulter vos devis. Une copie du devis en question s’affiche alors, vous avez la possibilité de l’imprimer. </w:t>
-      </w:r>
-    </w:p>
-    <w:p>
-      <w:r>
-        <w:t xml:space="preserve">Ce bouton vous permet de modifier les quantités souhaitées. Saisissez la nouvelle quantité puis cliquer sur «MAJ». </w:t>
-      </w:r>
-    </w:p>
-    <w:p>
-      <w:r>
-        <w:t>Ce bouton vous permet de passer l’intégralité de votre devis en commande. Ce bouton vous permet de supprimer un de vos devis. Par sécurité, la LDE conserve une trace de ces devis supprimés pendant quelques temps.</w:t>
-      </w:r>
-    </w:p>
-    <w:p/>
-    <w:p>
-      <w:r>
-        <w:t xml:space="preserve">Une fois réalisé, le devis est généré. Un fichier .pdf est généré. </w:t>
-      </w:r>
-    </w:p>
-    <w:p>
-      <w:r>
-        <w:t>Par défaut, ce devis est téléchargé en local (soit sur le PC ou le mobile/tablette). Il est également possible de l’envoyer par email.</w:t>
-      </w:r>
-    </w:p>
-    <w:p>
-      <w:pPr>
-        <w:pStyle w:val="Titre2"/>
-        <w:numPr>
-          <w:ilvl w:val="0"/>
-          <w:numId w:val="3"/>
-        </w:numPr>
-      </w:pPr>
-      <w:bookmarkStart w:id="4" w:name="_Toc485736056"/>
-      <w:r>
-        <w:t>Factures</w:t>
-      </w:r>
-      <w:bookmarkEnd w:id="4"/>
-    </w:p>
-    <w:p/>
-    <w:p>
-      <w:r>
-        <w:t xml:space="preserve">Vous pouvez consulter et imprimer vos factures ainsi que suivre les colis expédiés sur la page «Facture» accessible la page d’accueil. </w:t>
-      </w:r>
-    </w:p>
-    <w:p>
-      <w:r>
-        <w:t>Ainsi, si vous cliquez sur le bouton «Voir la facture», vous voyez apparaître un duplicata de la facture en question que vous pouvez imprimer.</w:t>
-      </w:r>
-    </w:p>
-    <w:p/>
-    <w:p>
-      <w:pPr>
-        <w:pStyle w:val="Titre2"/>
-        <w:numPr>
-          <w:ilvl w:val="0"/>
-          <w:numId w:val="3"/>
-        </w:numPr>
-      </w:pPr>
-      <w:bookmarkStart w:id="5" w:name="_Toc485736057"/>
-      <w:r>
-        <w:t>GPS</w:t>
-      </w:r>
-      <w:bookmarkEnd w:id="5"/>
-    </w:p>
-    <w:p/>
-    <w:p>
-      <w:r>
-        <w:t>Un GPS permet au commercial de se déplacer</w:t>
-      </w:r>
-      <w:r>
-        <w:t>.</w:t>
-      </w:r>
-    </w:p>
-    <w:p>
-      <w:r>
-        <w:lastRenderedPageBreak/>
-        <w:t>Une fois le devis créé, une fonctionnalité de l’application permet au commercial d’ouvrir un GPS, qui indiquera la route jusqu’à l’adresse du client (mentionné dans le devis)</w:t>
-      </w:r>
-      <w:bookmarkStart w:id="6" w:name="_GoBack"/>
-      <w:bookmarkEnd w:id="6"/>
-    </w:p>
-    <w:p/>
-    <w:p>
-      <w:pPr>
-        <w:pStyle w:val="Titre2"/>
-        <w:numPr>
-          <w:ilvl w:val="0"/>
-          <w:numId w:val="3"/>
-        </w:numPr>
-      </w:pPr>
-      <w:bookmarkStart w:id="7" w:name="_Toc485736058"/>
-      <w:r>
-        <w:t>Fonctions administrateur</w:t>
-      </w:r>
-      <w:bookmarkEnd w:id="7"/>
-    </w:p>
-    <w:p/>
-    <w:p>
-      <w:r>
-        <w:t>L’administrateur est la personne avec un</w:t>
-      </w:r>
-      <w:r>
-        <w:t xml:space="preserve"> type de</w:t>
-      </w:r>
-      <w:r>
-        <w:t xml:space="preserve"> compte </w:t>
-      </w:r>
-      <w:r>
-        <w:t>particulier</w:t>
-      </w:r>
-      <w:r>
-        <w:t>. Il peut :</w:t>
-      </w:r>
-    </w:p>
-    <w:p>
-      <w:pPr>
-        <w:pStyle w:val="Paragraphedeliste"/>
-        <w:numPr>
-          <w:ilvl w:val="0"/>
-          <w:numId w:val="6"/>
-        </w:numPr>
-      </w:pPr>
-      <w:r>
-        <w:t>Gérer les comptes utilisateurs</w:t>
-      </w:r>
-    </w:p>
-    <w:p>
-      <w:pPr>
-        <w:pStyle w:val="Paragraphedeliste"/>
-      </w:pPr>
-    </w:p>
-    <w:p>
-      <w:pPr>
-        <w:pStyle w:val="Paragraphedeliste"/>
-      </w:pPr>
+        <w:t>Description des trois boutons :</w:t>
+      </w:r>
+    </w:p>
+    <w:p>
       <w:r>
         <w:rPr>
           <w:noProof/>
           <w:lang w:eastAsia="fr-FR"/>
         </w:rPr>
         <w:drawing>
-          <wp:inline distT="0" distB="0" distL="0" distR="0" wp14:anchorId="58ED7B83" wp14:editId="40F84B0F">
-            <wp:extent cx="5760720" cy="2885260"/>
-            <wp:effectExtent l="0" t="0" r="0" b="0"/>
-            <wp:docPr id="1" name="Image 1"/>
+          <wp:inline distT="0" distB="0" distL="0" distR="0" wp14:anchorId="65EBB72F" wp14:editId="7F436E11">
+            <wp:extent cx="1619250" cy="447675"/>
+            <wp:effectExtent l="0" t="0" r="0" b="9525"/>
+            <wp:docPr id="19" name="Image 19"/>
             <wp:cNvGraphicFramePr>
               <a:graphicFrameLocks xmlns:a="http://schemas.openxmlformats.org/drawingml/2006/main" noChangeAspect="1"/>
             </wp:cNvGraphicFramePr>
@@ -1898,7 +1816,195 @@
                   <pic:spPr>
                     <a:xfrm>
                       <a:off x="0" y="0"/>
-                      <a:ext cx="5760720" cy="2885260"/>
+                      <a:ext cx="1619250" cy="447675"/>
+                    </a:xfrm>
+                    <a:prstGeom prst="rect">
+                      <a:avLst/>
+                    </a:prstGeom>
+                  </pic:spPr>
+                </pic:pic>
+              </a:graphicData>
+            </a:graphic>
+          </wp:inline>
+        </w:drawing>
+      </w:r>
+    </w:p>
+    <w:p>
+      <w:r>
+        <w:t>Bouton 1 :</w:t>
+      </w:r>
+    </w:p>
+    <w:p>
+      <w:r>
+        <w:t>Bouton 2 :</w:t>
+      </w:r>
+    </w:p>
+    <w:p>
+      <w:r>
+        <w:t>Bouton 3 :</w:t>
+      </w:r>
+    </w:p>
+    <w:p>
+      <w:r>
+        <w:t xml:space="preserve">Une fois réalisé, le devis </w:t>
+      </w:r>
+      <w:r>
+        <w:t xml:space="preserve">peut-être </w:t>
+      </w:r>
+      <w:r>
+        <w:t xml:space="preserve"> généré. Un fichier .pdf </w:t>
+      </w:r>
+      <w:r>
+        <w:t>est alors créé</w:t>
+      </w:r>
+      <w:r>
+        <w:t xml:space="preserve">. </w:t>
+      </w:r>
+    </w:p>
+    <w:p>
+      <w:r>
+        <w:t>Par défaut, ce devis est téléchargé en local (soit sur le PC ou le mobile/tablette). Il est également possible de l’envoyer par email.</w:t>
+      </w:r>
+    </w:p>
+    <w:p>
+      <w:pPr>
+        <w:pStyle w:val="Titre2"/>
+        <w:numPr>
+          <w:ilvl w:val="0"/>
+          <w:numId w:val="3"/>
+        </w:numPr>
+      </w:pPr>
+      <w:bookmarkStart w:id="4" w:name="_Toc485736056"/>
+      <w:r>
+        <w:t>Factures</w:t>
+      </w:r>
+      <w:bookmarkEnd w:id="4"/>
+    </w:p>
+    <w:p/>
+    <w:p>
+      <w:r>
+        <w:t xml:space="preserve">Vous pouvez consulter et imprimer vos factures ainsi que suivre les colis expédiés sur la page «Facture» accessible la page d’accueil. </w:t>
+      </w:r>
+    </w:p>
+    <w:p>
+      <w:r>
+        <w:t>Ainsi, si vous cliquez sur le bouton «Voir la facture», vous voyez apparaître un duplicata de la facture en question que vous pouvez imprimer.</w:t>
+      </w:r>
+    </w:p>
+    <w:p/>
+    <w:p>
+      <w:pPr>
+        <w:pStyle w:val="Titre2"/>
+        <w:numPr>
+          <w:ilvl w:val="0"/>
+          <w:numId w:val="3"/>
+        </w:numPr>
+      </w:pPr>
+      <w:bookmarkStart w:id="5" w:name="_Toc485736057"/>
+      <w:r>
+        <w:t>GPS</w:t>
+      </w:r>
+      <w:bookmarkEnd w:id="5"/>
+    </w:p>
+    <w:p/>
+    <w:p>
+      <w:r>
+        <w:t>Un GPS permet au commercial de se déplacer</w:t>
+      </w:r>
+      <w:r>
+        <w:t>.</w:t>
+      </w:r>
+    </w:p>
+    <w:p>
+      <w:r>
+        <w:t>Une fois le devis créé, une fonctionnalité de l’application permet au commercial d’ouvrir un GPS, qui indiquera la route jusqu’à l’adresse du client (mentionné dans le devis)</w:t>
+      </w:r>
+    </w:p>
+    <w:p/>
+    <w:p>
+      <w:pPr>
+        <w:pStyle w:val="Titre2"/>
+        <w:numPr>
+          <w:ilvl w:val="0"/>
+          <w:numId w:val="3"/>
+        </w:numPr>
+      </w:pPr>
+      <w:bookmarkStart w:id="6" w:name="_Toc485736058"/>
+      <w:r>
+        <w:lastRenderedPageBreak/>
+        <w:t>Fonctions administrateur</w:t>
+      </w:r>
+      <w:bookmarkEnd w:id="6"/>
+    </w:p>
+    <w:p/>
+    <w:p>
+      <w:r>
+        <w:t>L’administrateur est la personne avec un</w:t>
+      </w:r>
+      <w:r>
+        <w:t xml:space="preserve"> type de</w:t>
+      </w:r>
+      <w:r>
+        <w:t xml:space="preserve"> compte </w:t>
+      </w:r>
+      <w:r>
+        <w:t>particulier</w:t>
+      </w:r>
+      <w:r>
+        <w:t>. Il peut :</w:t>
+      </w:r>
+    </w:p>
+    <w:p>
+      <w:pPr>
+        <w:pStyle w:val="Paragraphedeliste"/>
+        <w:numPr>
+          <w:ilvl w:val="0"/>
+          <w:numId w:val="6"/>
+        </w:numPr>
+      </w:pPr>
+      <w:r>
+        <w:t>Gérer les comptes utilisateurs</w:t>
+      </w:r>
+    </w:p>
+    <w:p>
+      <w:pPr>
+        <w:pStyle w:val="Paragraphedeliste"/>
+      </w:pPr>
+    </w:p>
+    <w:p>
+      <w:pPr>
+        <w:pStyle w:val="Paragraphedeliste"/>
+      </w:pPr>
+      <w:r>
+        <w:rPr>
+          <w:noProof/>
+          <w:lang w:eastAsia="fr-FR"/>
+        </w:rPr>
+        <w:drawing>
+          <wp:inline distT="0" distB="0" distL="0" distR="0" wp14:anchorId="3C07D7AF" wp14:editId="13FA2557">
+            <wp:extent cx="5760720" cy="2460218"/>
+            <wp:effectExtent l="0" t="0" r="0" b="0"/>
+            <wp:docPr id="1" name="Image 1"/>
+            <wp:cNvGraphicFramePr>
+              <a:graphicFrameLocks xmlns:a="http://schemas.openxmlformats.org/drawingml/2006/main" noChangeAspect="1"/>
+            </wp:cNvGraphicFramePr>
+            <a:graphic xmlns:a="http://schemas.openxmlformats.org/drawingml/2006/main">
+              <a:graphicData uri="http://schemas.openxmlformats.org/drawingml/2006/picture">
+                <pic:pic xmlns:pic="http://schemas.openxmlformats.org/drawingml/2006/picture">
+                  <pic:nvPicPr>
+                    <pic:cNvPr id="0" name=""/>
+                    <pic:cNvPicPr/>
+                  </pic:nvPicPr>
+                  <pic:blipFill>
+                    <a:blip r:embed="rId18"/>
+                    <a:stretch>
+                      <a:fillRect/>
+                    </a:stretch>
+                  </pic:blipFill>
+                  <pic:spPr>
+                    <a:xfrm>
+                      <a:off x="0" y="0"/>
+                      <a:ext cx="5760720" cy="2460218"/>
                     </a:xfrm>
                     <a:prstGeom prst="rect">
                       <a:avLst/>
@@ -1967,7 +2073,7 @@
                     <pic:cNvPicPr/>
                   </pic:nvPicPr>
                   <pic:blipFill>
-                    <a:blip r:embed="rId18"/>
+                    <a:blip r:embed="rId19"/>
                     <a:stretch>
                       <a:fillRect/>
                     </a:stretch>
@@ -2068,7 +2174,7 @@
                     <pic:cNvPicPr/>
                   </pic:nvPicPr>
                   <pic:blipFill>
-                    <a:blip r:embed="rId19"/>
+                    <a:blip r:embed="rId20"/>
                     <a:stretch>
                       <a:fillRect/>
                     </a:stretch>
@@ -2151,6 +2257,11 @@
       </w:pPr>
     </w:p>
     <w:p>
+      <w:r>
+        <w:br w:type="page"/>
+      </w:r>
+    </w:p>
+    <w:p>
       <w:pPr>
         <w:pStyle w:val="Paragraphedeliste"/>
         <w:numPr>
@@ -2159,8 +2270,99 @@
         </w:numPr>
       </w:pPr>
       <w:r>
+        <w:lastRenderedPageBreak/>
         <w:t>Gérer les codes promotionnels</w:t>
       </w:r>
+    </w:p>
+    <w:p>
+      <w:pPr>
+        <w:pStyle w:val="Paragraphedeliste"/>
+      </w:pPr>
+    </w:p>
+    <w:p>
+      <w:pPr>
+        <w:pStyle w:val="Paragraphedeliste"/>
+      </w:pPr>
+      <w:r>
+        <w:rPr>
+          <w:noProof/>
+          <w:lang w:eastAsia="fr-FR"/>
+        </w:rPr>
+        <w:drawing>
+          <wp:inline distT="0" distB="0" distL="0" distR="0" wp14:anchorId="2E789A95" wp14:editId="63CF043E">
+            <wp:extent cx="5760720" cy="2692337"/>
+            <wp:effectExtent l="0" t="0" r="0" b="0"/>
+            <wp:docPr id="20" name="Image 20"/>
+            <wp:cNvGraphicFramePr>
+              <a:graphicFrameLocks xmlns:a="http://schemas.openxmlformats.org/drawingml/2006/main" noChangeAspect="1"/>
+            </wp:cNvGraphicFramePr>
+            <a:graphic xmlns:a="http://schemas.openxmlformats.org/drawingml/2006/main">
+              <a:graphicData uri="http://schemas.openxmlformats.org/drawingml/2006/picture">
+                <pic:pic xmlns:pic="http://schemas.openxmlformats.org/drawingml/2006/picture">
+                  <pic:nvPicPr>
+                    <pic:cNvPr id="0" name=""/>
+                    <pic:cNvPicPr/>
+                  </pic:nvPicPr>
+                  <pic:blipFill>
+                    <a:blip r:embed="rId21"/>
+                    <a:stretch>
+                      <a:fillRect/>
+                    </a:stretch>
+                  </pic:blipFill>
+                  <pic:spPr>
+                    <a:xfrm>
+                      <a:off x="0" y="0"/>
+                      <a:ext cx="5760720" cy="2692337"/>
+                    </a:xfrm>
+                    <a:prstGeom prst="rect">
+                      <a:avLst/>
+                    </a:prstGeom>
+                  </pic:spPr>
+                </pic:pic>
+              </a:graphicData>
+            </a:graphic>
+          </wp:inline>
+        </w:drawing>
+      </w:r>
+    </w:p>
+    <w:p>
+      <w:pPr>
+        <w:pStyle w:val="Paragraphedeliste"/>
+      </w:pPr>
+    </w:p>
+    <w:p>
+      <w:pPr>
+        <w:pStyle w:val="Paragraphedeliste"/>
+      </w:pPr>
+      <w:r>
+        <w:t>C’est ici que les codes promotionnels sont gérés par les administrateurs.</w:t>
+      </w:r>
+    </w:p>
+    <w:p>
+      <w:pPr>
+        <w:pStyle w:val="Paragraphedeliste"/>
+      </w:pPr>
+      <w:r>
+        <w:t>Une remise peut-être facilement réalisée pour un client.</w:t>
+      </w:r>
+    </w:p>
+    <w:p>
+      <w:pPr>
+        <w:pStyle w:val="Paragraphedeliste"/>
+      </w:pPr>
+      <w:r>
+        <w:t>Par exemple, avec le code SPE_Remb, un client peut commander gratuitement (dans le cas d’un remboursement par exemple ou de l’offre d’un article.</w:t>
+      </w:r>
+    </w:p>
+    <w:p>
+      <w:pPr>
+        <w:pStyle w:val="Paragraphedeliste"/>
+      </w:pPr>
+      <w:r>
+        <w:t>A noter que les codes prennent effets sur l’ensemble de la commande. Il n’est pas possible d’effectuer une remise sur une partie de la commande</w:t>
+      </w:r>
+      <w:bookmarkStart w:id="7" w:name="_GoBack"/>
+      <w:bookmarkEnd w:id="7"/>
     </w:p>
     <w:p>
       <w:pPr>
@@ -2238,7 +2440,7 @@
       </w:pPr>
     </w:p>
     <w:sectPr>
-      <w:footerReference w:type="default" r:id="rId20"/>
+      <w:footerReference w:type="default" r:id="rId22"/>
       <w:pgSz w:w="11906" w:h="16838"/>
       <w:pgMar w:top="1417" w:right="1417" w:bottom="1417" w:left="1417" w:header="708" w:footer="708" w:gutter="0"/>
       <w:pgNumType w:start="0"/>
@@ -2336,7 +2538,7 @@
                 <w:bCs/>
                 <w:noProof/>
               </w:rPr>
-              <w:t>6</w:t>
+              <w:t>8</w:t>
             </w:r>
             <w:r>
               <w:rPr>
@@ -2381,7 +2583,7 @@
                 <w:bCs/>
                 <w:noProof/>
               </w:rPr>
-              <w:t>8</w:t>
+              <w:t>9</w:t>
             </w:r>
             <w:r>
               <w:rPr>
@@ -3609,7 +3811,6 @@
   <w:style w:type="character" w:default="1" w:styleId="Policepardfaut">
     <w:name w:val="Default Paragraph Font"/>
     <w:uiPriority w:val="1"/>
-    <w:semiHidden/>
     <w:unhideWhenUsed/>
   </w:style>
   <w:style w:type="table" w:default="1" w:styleId="TableauNormal">
@@ -4113,7 +4314,6 @@
   <w:style w:type="character" w:default="1" w:styleId="Policepardfaut">
     <w:name w:val="Default Paragraph Font"/>
     <w:uiPriority w:val="1"/>
-    <w:semiHidden/>
     <w:unhideWhenUsed/>
   </w:style>
   <w:style w:type="table" w:default="1" w:styleId="TableauNormal">
@@ -4424,37 +4624,6 @@
         </w:p>
       </w:docPartBody>
     </w:docPart>
-    <w:docPart>
-      <w:docPartPr>
-        <w:name w:val="6367F71CA84F4BB0A3F331A4E60C748A"/>
-        <w:category>
-          <w:name w:val="Général"/>
-          <w:gallery w:val="placeholder"/>
-        </w:category>
-        <w:types>
-          <w:type w:val="bbPlcHdr"/>
-        </w:types>
-        <w:behaviors>
-          <w:behavior w:val="content"/>
-        </w:behaviors>
-        <w:guid w:val="{20C066CB-D070-4DA6-A183-373D1DB0E9BF}"/>
-      </w:docPartPr>
-      <w:docPartBody>
-        <w:p>
-          <w:pPr>
-            <w:pStyle w:val="6367F71CA84F4BB0A3F331A4E60C748A"/>
-          </w:pPr>
-          <w:r>
-            <w:rPr>
-              <w:rFonts w:asciiTheme="majorHAnsi" w:eastAsiaTheme="majorEastAsia" w:hAnsiTheme="majorHAnsi" w:cstheme="majorBidi"/>
-              <w:sz w:val="44"/>
-              <w:szCs w:val="44"/>
-            </w:rPr>
-            <w:t>[Sous-titre du document]</w:t>
-          </w:r>
-        </w:p>
-      </w:docPartBody>
-    </w:docPart>
   </w:docParts>
 </w:glossaryDocument>
 </file>
@@ -4466,21 +4635,21 @@
     <w:charset w:val="00"/>
     <w:family w:val="swiss"/>
     <w:pitch w:val="variable"/>
-    <w:sig w:usb0="E0002AFF" w:usb1="C000247B" w:usb2="00000009" w:usb3="00000000" w:csb0="000001FF" w:csb1="00000000"/>
+    <w:sig w:usb0="E10002FF" w:usb1="4000ACFF" w:usb2="00000009" w:usb3="00000000" w:csb0="0000019F" w:csb1="00000000"/>
   </w:font>
   <w:font w:name="Courier New">
     <w:panose1 w:val="02070309020205020404"/>
     <w:charset w:val="00"/>
     <w:family w:val="modern"/>
     <w:pitch w:val="fixed"/>
-    <w:sig w:usb0="E0002EFF" w:usb1="C0007843" w:usb2="00000009" w:usb3="00000000" w:csb0="000001FF" w:csb1="00000000"/>
+    <w:sig w:usb0="E0002AFF" w:usb1="C0007843" w:usb2="00000009" w:usb3="00000000" w:csb0="000001FF" w:csb1="00000000"/>
   </w:font>
   <w:font w:name="Times New Roman">
     <w:panose1 w:val="02020603050405020304"/>
     <w:charset w:val="00"/>
     <w:family w:val="roman"/>
     <w:pitch w:val="variable"/>
-    <w:sig w:usb0="E0002EFF" w:usb1="C000785B" w:usb2="00000009" w:usb3="00000000" w:csb0="000001FF" w:csb1="00000000"/>
+    <w:sig w:usb0="E0002AFF" w:usb1="C0007841" w:usb2="00000009" w:usb3="00000000" w:csb0="000001FF" w:csb1="00000000"/>
   </w:font>
   <w:font w:name="Wingdings">
     <w:panose1 w:val="05000000000000000000"/>
@@ -4507,8 +4676,9 @@
     <w:panose1 w:val="020B0604030504040204"/>
     <w:charset w:val="00"/>
     <w:family w:val="swiss"/>
+    <w:notTrueType/>
     <w:pitch w:val="variable"/>
-    <w:sig w:usb0="E1002EFF" w:usb1="C000605B" w:usb2="00000029" w:usb3="00000000" w:csb0="000101FF" w:csb1="00000000"/>
+    <w:sig w:usb0="00000003" w:usb1="00000000" w:usb2="00000000" w:usb3="00000000" w:csb0="00000001" w:csb1="00000000"/>
   </w:font>
 </w:fonts>
 </file>
@@ -4535,6 +4705,7 @@
     <w:rsid w:val="00626783"/>
     <w:rsid w:val="00637AFB"/>
     <w:rsid w:val="006406BD"/>
+    <w:rsid w:val="00C2165E"/>
     <w:rsid w:val="00EF6657"/>
   </w:rsids>
   <m:mathPr>
@@ -5349,7 +5520,7 @@
 </file>
 
 <file path=customXml/itemProps2.xml><?xml version="1.0" encoding="utf-8"?>
-<ds:datastoreItem xmlns:ds="http://schemas.openxmlformats.org/officeDocument/2006/customXml" ds:itemID="{4952DDCC-41A7-4ABE-B222-6554A9800D90}">
+<ds:datastoreItem xmlns:ds="http://schemas.openxmlformats.org/officeDocument/2006/customXml" ds:itemID="{04EC1BCF-3EE4-4EF6-A301-C007DBE5EA66}">
   <ds:schemaRefs>
     <ds:schemaRef ds:uri="http://schemas.openxmlformats.org/officeDocument/2006/bibliography"/>
   </ds:schemaRefs>

</xml_diff>

<commit_message>
With new articles for web
</commit_message>
<xml_diff>
--- a/Documentation technique/Notice Utilisateur.docx
+++ b/Documentation technique/Notice Utilisateur.docx
@@ -2196,10 +2196,10 @@
           <w:lang w:eastAsia="fr-FR"/>
         </w:rPr>
         <w:drawing>
-          <wp:inline distT="0" distB="0" distL="0" distR="0" wp14:anchorId="10BDB104" wp14:editId="348448AC">
-            <wp:extent cx="5760720" cy="2405710"/>
+          <wp:inline distT="0" distB="0" distL="0" distR="0" wp14:anchorId="185CDE82" wp14:editId="10E0951D">
+            <wp:extent cx="5760720" cy="2766444"/>
             <wp:effectExtent l="0" t="0" r="0" b="0"/>
-            <wp:docPr id="6" name="Image 6"/>
+            <wp:docPr id="30" name="Image 30"/>
             <wp:cNvGraphicFramePr>
               <a:graphicFrameLocks xmlns:a="http://schemas.openxmlformats.org/drawingml/2006/main" noChangeAspect="1"/>
             </wp:cNvGraphicFramePr>
@@ -2219,7 +2219,7 @@
                   <pic:spPr>
                     <a:xfrm>
                       <a:off x="0" y="0"/>
-                      <a:ext cx="5760720" cy="2405710"/>
+                      <a:ext cx="5760720" cy="2766444"/>
                     </a:xfrm>
                     <a:prstGeom prst="rect">
                       <a:avLst/>
@@ -2290,10 +2290,10 @@
           <w:lang w:eastAsia="fr-FR"/>
         </w:rPr>
         <w:drawing>
-          <wp:inline distT="0" distB="0" distL="0" distR="0" wp14:anchorId="5405CFEB" wp14:editId="33A89080">
-            <wp:extent cx="5760720" cy="2405710"/>
+          <wp:inline distT="0" distB="0" distL="0" distR="0" wp14:anchorId="00B30D66" wp14:editId="15A5950B">
+            <wp:extent cx="5760720" cy="2766444"/>
             <wp:effectExtent l="0" t="0" r="0" b="0"/>
-            <wp:docPr id="7" name="Image 7"/>
+            <wp:docPr id="31" name="Image 31"/>
             <wp:cNvGraphicFramePr>
               <a:graphicFrameLocks xmlns:a="http://schemas.openxmlformats.org/drawingml/2006/main" noChangeAspect="1"/>
             </wp:cNvGraphicFramePr>
@@ -2313,7 +2313,7 @@
                   <pic:spPr>
                     <a:xfrm>
                       <a:off x="0" y="0"/>
-                      <a:ext cx="5760720" cy="2405710"/>
+                      <a:ext cx="5760720" cy="2766444"/>
                     </a:xfrm>
                     <a:prstGeom prst="rect">
                       <a:avLst/>
@@ -2339,10 +2339,10 @@
           <w:lang w:eastAsia="fr-FR"/>
         </w:rPr>
         <w:drawing>
-          <wp:inline distT="0" distB="0" distL="0" distR="0" wp14:anchorId="63502EDD" wp14:editId="17E7DF44">
-            <wp:extent cx="5760720" cy="1861240"/>
-            <wp:effectExtent l="0" t="0" r="0" b="5715"/>
-            <wp:docPr id="13" name="Image 13"/>
+          <wp:inline distT="0" distB="0" distL="0" distR="0" wp14:anchorId="7352B117" wp14:editId="2A50EE05">
+            <wp:extent cx="5760720" cy="3646537"/>
+            <wp:effectExtent l="0" t="0" r="0" b="0"/>
+            <wp:docPr id="32" name="Image 32"/>
             <wp:cNvGraphicFramePr>
               <a:graphicFrameLocks xmlns:a="http://schemas.openxmlformats.org/drawingml/2006/main" noChangeAspect="1"/>
             </wp:cNvGraphicFramePr>
@@ -2362,7 +2362,7 @@
                   <pic:spPr>
                     <a:xfrm>
                       <a:off x="0" y="0"/>
-                      <a:ext cx="5760720" cy="1861240"/>
+                      <a:ext cx="5760720" cy="3646537"/>
                     </a:xfrm>
                     <a:prstGeom prst="rect">
                       <a:avLst/>
@@ -2386,6 +2386,7 @@
         </w:numPr>
       </w:pPr>
       <w:r>
+        <w:lastRenderedPageBreak/>
         <w:t>A</w:t>
       </w:r>
       <w:r>
@@ -2399,10 +2400,10 @@
           <w:lang w:eastAsia="fr-FR"/>
         </w:rPr>
         <w:drawing>
-          <wp:inline distT="0" distB="0" distL="0" distR="0" wp14:anchorId="1BD9F3A4" wp14:editId="2EBFCFF5">
-            <wp:extent cx="5760720" cy="213746"/>
-            <wp:effectExtent l="0" t="0" r="0" b="0"/>
-            <wp:docPr id="14" name="Image 14"/>
+          <wp:inline distT="0" distB="0" distL="0" distR="0" wp14:anchorId="60ED1942" wp14:editId="6509648C">
+            <wp:extent cx="5760720" cy="203946"/>
+            <wp:effectExtent l="0" t="0" r="0" b="5715"/>
+            <wp:docPr id="33" name="Image 33"/>
             <wp:cNvGraphicFramePr>
               <a:graphicFrameLocks xmlns:a="http://schemas.openxmlformats.org/drawingml/2006/main" noChangeAspect="1"/>
             </wp:cNvGraphicFramePr>
@@ -2422,7 +2423,7 @@
                   <pic:spPr>
                     <a:xfrm>
                       <a:off x="0" y="0"/>
-                      <a:ext cx="5760720" cy="213746"/>
+                      <a:ext cx="5760720" cy="203946"/>
                     </a:xfrm>
                     <a:prstGeom prst="rect">
                       <a:avLst/>
@@ -2466,12 +2467,11 @@
           <w:noProof/>
           <w:lang w:eastAsia="fr-FR"/>
         </w:rPr>
-        <w:lastRenderedPageBreak/>
         <w:drawing>
-          <wp:inline distT="0" distB="0" distL="0" distR="0" wp14:anchorId="4020E655" wp14:editId="49311E20">
-            <wp:extent cx="4248150" cy="2628900"/>
+          <wp:inline distT="0" distB="0" distL="0" distR="0" wp14:anchorId="1AB3962E" wp14:editId="539D3D49">
+            <wp:extent cx="5760720" cy="2307284"/>
             <wp:effectExtent l="0" t="0" r="0" b="0"/>
-            <wp:docPr id="15" name="Image 15"/>
+            <wp:docPr id="34" name="Image 34"/>
             <wp:cNvGraphicFramePr>
               <a:graphicFrameLocks xmlns:a="http://schemas.openxmlformats.org/drawingml/2006/main" noChangeAspect="1"/>
             </wp:cNvGraphicFramePr>
@@ -2491,7 +2491,7 @@
                   <pic:spPr>
                     <a:xfrm>
                       <a:off x="0" y="0"/>
-                      <a:ext cx="4248150" cy="2628900"/>
+                      <a:ext cx="5760720" cy="2307284"/>
                     </a:xfrm>
                     <a:prstGeom prst="rect">
                       <a:avLst/>
@@ -2625,8 +2625,6 @@
       <w:r>
         <w:t>Ainsi, il sera pris en compte dans le calcul de votre facture.</w:t>
       </w:r>
-      <w:bookmarkStart w:id="3" w:name="_GoBack"/>
-      <w:bookmarkEnd w:id="3"/>
       <w:r>
         <w:br w:type="page"/>
       </w:r>
@@ -2639,12 +2637,12 @@
           <w:numId w:val="3"/>
         </w:numPr>
       </w:pPr>
-      <w:bookmarkStart w:id="4" w:name="_Toc487219458"/>
+      <w:bookmarkStart w:id="3" w:name="_Toc487219458"/>
       <w:r>
         <w:lastRenderedPageBreak/>
         <w:t>Devis</w:t>
       </w:r>
-      <w:bookmarkEnd w:id="4"/>
+      <w:bookmarkEnd w:id="3"/>
     </w:p>
     <w:p>
       <w:r>
@@ -2995,12 +2993,12 @@
           <w:numId w:val="3"/>
         </w:numPr>
       </w:pPr>
-      <w:bookmarkStart w:id="5" w:name="_Toc487219459"/>
+      <w:bookmarkStart w:id="4" w:name="_Toc487219459"/>
       <w:r>
         <w:lastRenderedPageBreak/>
         <w:t>GPS</w:t>
       </w:r>
-      <w:bookmarkEnd w:id="5"/>
+      <w:bookmarkEnd w:id="4"/>
     </w:p>
     <w:p/>
     <w:p>
@@ -3146,6 +3144,8 @@
       <w:r>
         <w:br w:type="page"/>
       </w:r>
+      <w:bookmarkStart w:id="5" w:name="_GoBack"/>
+      <w:bookmarkEnd w:id="5"/>
     </w:p>
     <w:p>
       <w:pPr>
@@ -4677,7 +4677,7 @@
                 <w:bCs/>
                 <w:noProof/>
               </w:rPr>
-              <w:t>4</w:t>
+              <w:t>6</w:t>
             </w:r>
             <w:r>
               <w:rPr>
@@ -7194,7 +7194,7 @@
 </file>
 
 <file path=customXml/itemProps2.xml><?xml version="1.0" encoding="utf-8"?>
-<ds:datastoreItem xmlns:ds="http://schemas.openxmlformats.org/officeDocument/2006/customXml" ds:itemID="{C9C5F1B1-E817-494F-8869-AD283D1FB38F}">
+<ds:datastoreItem xmlns:ds="http://schemas.openxmlformats.org/officeDocument/2006/customXml" ds:itemID="{5EDCC68C-1A3A-411B-B02F-2D3F6D549D1D}">
   <ds:schemaRefs>
     <ds:schemaRef ds:uri="http://schemas.openxmlformats.org/officeDocument/2006/bibliography"/>
   </ds:schemaRefs>

</xml_diff>

<commit_message>
Devis done for web
</commit_message>
<xml_diff>
--- a/Documentation technique/Notice Utilisateur.docx
+++ b/Documentation technique/Notice Utilisateur.docx
@@ -2569,10 +2569,10 @@
           <w:lang w:eastAsia="fr-FR"/>
         </w:rPr>
         <w:drawing>
-          <wp:inline distT="0" distB="0" distL="0" distR="0" wp14:anchorId="37517180" wp14:editId="0E10A777">
-            <wp:extent cx="5760720" cy="2240961"/>
-            <wp:effectExtent l="0" t="0" r="0" b="6985"/>
-            <wp:docPr id="17" name="Image 17"/>
+          <wp:inline distT="0" distB="0" distL="0" distR="0" wp14:anchorId="1A96F919" wp14:editId="2459E821">
+            <wp:extent cx="5760720" cy="2103159"/>
+            <wp:effectExtent l="0" t="0" r="0" b="0"/>
+            <wp:docPr id="6" name="Image 6"/>
             <wp:cNvGraphicFramePr>
               <a:graphicFrameLocks xmlns:a="http://schemas.openxmlformats.org/drawingml/2006/main" noChangeAspect="1"/>
             </wp:cNvGraphicFramePr>
@@ -2592,7 +2592,7 @@
                   <pic:spPr>
                     <a:xfrm>
                       <a:off x="0" y="0"/>
-                      <a:ext cx="5760720" cy="2240961"/>
+                      <a:ext cx="5760720" cy="2103159"/>
                     </a:xfrm>
                     <a:prstGeom prst="rect">
                       <a:avLst/>
@@ -2662,10 +2662,10 @@
           <w:lang w:eastAsia="fr-FR"/>
         </w:rPr>
         <w:drawing>
-          <wp:inline distT="0" distB="0" distL="0" distR="0" wp14:anchorId="47F19D3B" wp14:editId="7814E49B">
-            <wp:extent cx="5760720" cy="1025244"/>
-            <wp:effectExtent l="0" t="0" r="0" b="3810"/>
-            <wp:docPr id="18" name="Image 18"/>
+          <wp:inline distT="0" distB="0" distL="0" distR="0" wp14:anchorId="11EE7656" wp14:editId="4CB3BDAD">
+            <wp:extent cx="5760720" cy="861107"/>
+            <wp:effectExtent l="0" t="0" r="0" b="0"/>
+            <wp:docPr id="7" name="Image 7"/>
             <wp:cNvGraphicFramePr>
               <a:graphicFrameLocks xmlns:a="http://schemas.openxmlformats.org/drawingml/2006/main" noChangeAspect="1"/>
             </wp:cNvGraphicFramePr>
@@ -2685,7 +2685,7 @@
                   <pic:spPr>
                     <a:xfrm>
                       <a:off x="0" y="0"/>
-                      <a:ext cx="5760720" cy="1025244"/>
+                      <a:ext cx="5760720" cy="861107"/>
                     </a:xfrm>
                     <a:prstGeom prst="rect">
                       <a:avLst/>
@@ -2934,10 +2934,10 @@
           <w:lang w:eastAsia="fr-FR"/>
         </w:rPr>
         <w:drawing>
-          <wp:inline distT="0" distB="0" distL="0" distR="0" wp14:anchorId="53652E5B" wp14:editId="6BB03B5D">
-            <wp:extent cx="3447128" cy="2349148"/>
-            <wp:effectExtent l="0" t="0" r="1270" b="0"/>
-            <wp:docPr id="21" name="Image 21"/>
+          <wp:inline distT="0" distB="0" distL="0" distR="0" wp14:anchorId="544EEA41" wp14:editId="02947908">
+            <wp:extent cx="5760720" cy="2577196"/>
+            <wp:effectExtent l="0" t="0" r="0" b="0"/>
+            <wp:docPr id="13" name="Image 13"/>
             <wp:cNvGraphicFramePr>
               <a:graphicFrameLocks xmlns:a="http://schemas.openxmlformats.org/drawingml/2006/main" noChangeAspect="1"/>
             </wp:cNvGraphicFramePr>
@@ -2957,7 +2957,7 @@
                   <pic:spPr>
                     <a:xfrm>
                       <a:off x="0" y="0"/>
-                      <a:ext cx="3452450" cy="2352775"/>
+                      <a:ext cx="5760720" cy="2577196"/>
                     </a:xfrm>
                     <a:prstGeom prst="rect">
                       <a:avLst/>
@@ -3082,10 +3082,10 @@
           <w:lang w:eastAsia="fr-FR"/>
         </w:rPr>
         <w:drawing>
-          <wp:inline distT="0" distB="0" distL="0" distR="0" wp14:anchorId="5C2200D4" wp14:editId="25F30033">
-            <wp:extent cx="5760720" cy="3965012"/>
+          <wp:inline distT="0" distB="0" distL="0" distR="0" wp14:anchorId="3FFAFC72" wp14:editId="07576BD9">
+            <wp:extent cx="5760720" cy="2577196"/>
             <wp:effectExtent l="0" t="0" r="0" b="0"/>
-            <wp:docPr id="10" name="Image 10"/>
+            <wp:docPr id="14" name="Image 14"/>
             <wp:cNvGraphicFramePr>
               <a:graphicFrameLocks xmlns:a="http://schemas.openxmlformats.org/drawingml/2006/main" noChangeAspect="1"/>
             </wp:cNvGraphicFramePr>
@@ -3097,7 +3097,7 @@
                     <pic:cNvPicPr/>
                   </pic:nvPicPr>
                   <pic:blipFill>
-                    <a:blip r:embed="rId22"/>
+                    <a:blip r:embed="rId21"/>
                     <a:stretch>
                       <a:fillRect/>
                     </a:stretch>
@@ -3105,7 +3105,7 @@
                   <pic:spPr>
                     <a:xfrm>
                       <a:off x="0" y="0"/>
-                      <a:ext cx="5760720" cy="3965012"/>
+                      <a:ext cx="5760720" cy="2577196"/>
                     </a:xfrm>
                     <a:prstGeom prst="rect">
                       <a:avLst/>
@@ -3144,8 +3144,6 @@
       <w:r>
         <w:br w:type="page"/>
       </w:r>
-      <w:bookmarkStart w:id="5" w:name="_GoBack"/>
-      <w:bookmarkEnd w:id="5"/>
     </w:p>
     <w:p>
       <w:pPr>
@@ -3155,12 +3153,12 @@
           <w:numId w:val="3"/>
         </w:numPr>
       </w:pPr>
-      <w:bookmarkStart w:id="6" w:name="_Toc487219460"/>
+      <w:bookmarkStart w:id="5" w:name="_Toc487219460"/>
       <w:r>
         <w:lastRenderedPageBreak/>
         <w:t>Fonctions administrateur</w:t>
       </w:r>
-      <w:bookmarkEnd w:id="6"/>
+      <w:bookmarkEnd w:id="5"/>
     </w:p>
     <w:p/>
     <w:p>
@@ -3222,7 +3220,7 @@
                     <pic:cNvPicPr/>
                   </pic:nvPicPr>
                   <pic:blipFill>
-                    <a:blip r:embed="rId23"/>
+                    <a:blip r:embed="rId22"/>
                     <a:stretch>
                       <a:fillRect/>
                     </a:stretch>
@@ -3299,7 +3297,7 @@
                     <pic:cNvPicPr/>
                   </pic:nvPicPr>
                   <pic:blipFill>
-                    <a:blip r:embed="rId24"/>
+                    <a:blip r:embed="rId23"/>
                     <a:stretch>
                       <a:fillRect/>
                     </a:stretch>
@@ -3400,7 +3398,7 @@
                     <pic:cNvPicPr/>
                   </pic:nvPicPr>
                   <pic:blipFill>
-                    <a:blip r:embed="rId25"/>
+                    <a:blip r:embed="rId24"/>
                     <a:stretch>
                       <a:fillRect/>
                     </a:stretch>
@@ -3530,7 +3528,7 @@
                     <pic:cNvPicPr/>
                   </pic:nvPicPr>
                   <pic:blipFill>
-                    <a:blip r:embed="rId26"/>
+                    <a:blip r:embed="rId25"/>
                     <a:stretch>
                       <a:fillRect/>
                     </a:stretch>
@@ -3603,18 +3601,6 @@
     </w:p>
     <w:p>
       <w:pPr>
-        <w:pStyle w:val="Paragraphedeliste"/>
-        <w:numPr>
-          <w:ilvl w:val="0"/>
-          <w:numId w:val="6"/>
-        </w:numPr>
-      </w:pPr>
-      <w:r>
-        <w:t>Gérer les articles</w:t>
-      </w:r>
-    </w:p>
-    <w:p>
-      <w:pPr>
         <w:rPr>
           <w:rFonts w:asciiTheme="majorHAnsi" w:eastAsiaTheme="majorEastAsia" w:hAnsiTheme="majorHAnsi" w:cstheme="majorBidi"/>
           <w:b/>
@@ -3624,6 +3610,8 @@
           <w:szCs w:val="28"/>
         </w:rPr>
       </w:pPr>
+      <w:bookmarkStart w:id="6" w:name="_GoBack"/>
+      <w:bookmarkEnd w:id="6"/>
       <w:r>
         <w:br w:type="page"/>
       </w:r>
@@ -3702,7 +3690,7 @@
                     </pic:cNvPicPr>
                   </pic:nvPicPr>
                   <pic:blipFill>
-                    <a:blip r:embed="rId27" cstate="print">
+                    <a:blip r:embed="rId26" cstate="print">
                       <a:extLst>
                         <a:ext uri="{28A0092B-C50C-407E-A947-70E740481C1C}">
                           <a14:useLocalDpi xmlns:a14="http://schemas.microsoft.com/office/drawing/2010/main" val="0"/>
@@ -3781,7 +3769,7 @@
                     </pic:cNvPicPr>
                   </pic:nvPicPr>
                   <pic:blipFill>
-                    <a:blip r:embed="rId28" cstate="print">
+                    <a:blip r:embed="rId27" cstate="print">
                       <a:extLst>
                         <a:ext uri="{28A0092B-C50C-407E-A947-70E740481C1C}">
                           <a14:useLocalDpi xmlns:a14="http://schemas.microsoft.com/office/drawing/2010/main" val="0"/>
@@ -3854,7 +3842,7 @@
                     </pic:cNvPicPr>
                   </pic:nvPicPr>
                   <pic:blipFill>
-                    <a:blip r:embed="rId29" cstate="print">
+                    <a:blip r:embed="rId28" cstate="print">
                       <a:extLst>
                         <a:ext uri="{28A0092B-C50C-407E-A947-70E740481C1C}">
                           <a14:useLocalDpi xmlns:a14="http://schemas.microsoft.com/office/drawing/2010/main" val="0"/>
@@ -3930,7 +3918,7 @@
                     </pic:cNvPicPr>
                   </pic:nvPicPr>
                   <pic:blipFill>
-                    <a:blip r:embed="rId30" cstate="print">
+                    <a:blip r:embed="rId29" cstate="print">
                       <a:extLst>
                         <a:ext uri="{28A0092B-C50C-407E-A947-70E740481C1C}">
                           <a14:useLocalDpi xmlns:a14="http://schemas.microsoft.com/office/drawing/2010/main" val="0"/>
@@ -3993,7 +3981,7 @@
                     </pic:cNvPicPr>
                   </pic:nvPicPr>
                   <pic:blipFill>
-                    <a:blip r:embed="rId31" cstate="print">
+                    <a:blip r:embed="rId30" cstate="print">
                       <a:extLst>
                         <a:ext uri="{28A0092B-C50C-407E-A947-70E740481C1C}">
                           <a14:useLocalDpi xmlns:a14="http://schemas.microsoft.com/office/drawing/2010/main" val="0"/>
@@ -4111,7 +4099,7 @@
                     </pic:cNvPicPr>
                   </pic:nvPicPr>
                   <pic:blipFill>
-                    <a:blip r:embed="rId32" cstate="print">
+                    <a:blip r:embed="rId31" cstate="print">
                       <a:extLst>
                         <a:ext uri="{28A0092B-C50C-407E-A947-70E740481C1C}">
                           <a14:useLocalDpi xmlns:a14="http://schemas.microsoft.com/office/drawing/2010/main" val="0"/>
@@ -4185,7 +4173,7 @@
                     </pic:cNvPicPr>
                   </pic:nvPicPr>
                   <pic:blipFill>
-                    <a:blip r:embed="rId33" cstate="print">
+                    <a:blip r:embed="rId32" cstate="print">
                       <a:extLst>
                         <a:ext uri="{28A0092B-C50C-407E-A947-70E740481C1C}">
                           <a14:useLocalDpi xmlns:a14="http://schemas.microsoft.com/office/drawing/2010/main" val="0"/>
@@ -4253,7 +4241,7 @@
                     </pic:cNvPicPr>
                   </pic:nvPicPr>
                   <pic:blipFill>
-                    <a:blip r:embed="rId34" cstate="print">
+                    <a:blip r:embed="rId33" cstate="print">
                       <a:extLst>
                         <a:ext uri="{28A0092B-C50C-407E-A947-70E740481C1C}">
                           <a14:useLocalDpi xmlns:a14="http://schemas.microsoft.com/office/drawing/2010/main" val="0"/>
@@ -4380,7 +4368,7 @@
                     </pic:cNvPicPr>
                   </pic:nvPicPr>
                   <pic:blipFill>
-                    <a:blip r:embed="rId35" cstate="print">
+                    <a:blip r:embed="rId34" cstate="print">
                       <a:extLst>
                         <a:ext uri="{28A0092B-C50C-407E-A947-70E740481C1C}">
                           <a14:useLocalDpi xmlns:a14="http://schemas.microsoft.com/office/drawing/2010/main" val="0"/>
@@ -4579,7 +4567,7 @@
       </w:pPr>
     </w:p>
     <w:sectPr>
-      <w:footerReference w:type="default" r:id="rId36"/>
+      <w:footerReference w:type="default" r:id="rId35"/>
       <w:pgSz w:w="11906" w:h="16838"/>
       <w:pgMar w:top="1417" w:right="1417" w:bottom="1417" w:left="1417" w:header="708" w:footer="708" w:gutter="0"/>
       <w:pgNumType w:start="0"/>
@@ -4677,7 +4665,7 @@
                 <w:bCs/>
                 <w:noProof/>
               </w:rPr>
-              <w:t>6</w:t>
+              <w:t>9</w:t>
             </w:r>
             <w:r>
               <w:rPr>
@@ -7194,7 +7182,7 @@
 </file>
 
 <file path=customXml/itemProps2.xml><?xml version="1.0" encoding="utf-8"?>
-<ds:datastoreItem xmlns:ds="http://schemas.openxmlformats.org/officeDocument/2006/customXml" ds:itemID="{5EDCC68C-1A3A-411B-B02F-2D3F6D549D1D}">
+<ds:datastoreItem xmlns:ds="http://schemas.openxmlformats.org/officeDocument/2006/customXml" ds:itemID="{541E8FC0-D897-4443-8C00-6FC1FB5B37EF}">
   <ds:schemaRefs>
     <ds:schemaRef ds:uri="http://schemas.openxmlformats.org/officeDocument/2006/bibliography"/>
   </ds:schemaRefs>

</xml_diff>